<commit_message>
modify bold italic and underline
</commit_message>
<xml_diff>
--- a/input/change_of_control+change_in_control/7hAp6m5JRwE6E6UZKnKHAK.docx
+++ b/input/change_of_control+change_in_control/7hAp6m5JRwE6E6UZKnKHAK.docx
@@ -96,7 +96,25 @@
           <w:sz w:val="20"/>
           <w:szCs w:val="20"/>
         </w:rPr>
-        <w:t>”), between Ethanex Energy, Inc. (the “</w:t>
+        <w:t xml:space="preserve">”), between </w:t>
+      </w:r>
+      <w:proofErr w:type="spellStart"/>
+      <w:r>
+        <w:rPr>
+          <w:rFonts w:ascii="Times New Roman" w:eastAsia="Times New Roman" w:hAnsi="Times New Roman" w:cs="Times New Roman"/>
+          <w:sz w:val="20"/>
+          <w:szCs w:val="20"/>
+        </w:rPr>
+        <w:t>Ethanex</w:t>
+      </w:r>
+      <w:proofErr w:type="spellEnd"/>
+      <w:r>
+        <w:rPr>
+          <w:rFonts w:ascii="Times New Roman" w:eastAsia="Times New Roman" w:hAnsi="Times New Roman" w:cs="Times New Roman"/>
+          <w:sz w:val="20"/>
+          <w:szCs w:val="20"/>
+        </w:rPr>
+        <w:t xml:space="preserve"> Energy, Inc. (the “</w:t>
       </w:r>
       <w:r>
         <w:rPr>
@@ -306,7 +324,25 @@
           <w:sz w:val="20"/>
           <w:szCs w:val="20"/>
         </w:rPr>
-        <w:t>. During the term of the Executive’s employment hereunder, the Executive shall continue to serve in, and assume duties and responsibilities consistent with, the positions of Executive Vice President, Technology and Business Development of a public company, which may include, but are not limited to, management of the Company’s technology and business development affairs, unless and until otherwise instructed by the Company. The Executive agrees to devote to the Company substantially all of his working time, skill, energy and best business efforts during the term of his employment with the Company, and the Executive shall not engage in business activities outside the scope of his employment with the Company if such activities would detract from or interfere with his ability to fulfill his responsibilities and duties under this Agreement or require substantial amounts of his time or of his services.</w:t>
+        <w:t xml:space="preserve">. During the term of the Executive’s employment hereunder, the Executive shall continue to serve in, and assume duties and responsibilities consistent with, the positions of Executive Vice President, Technology and Business Development of a public company, which may include, but are not limited to, management of the Company’s technology and business development affairs, unless and until otherwise instructed by the Company. The Executive agrees to devote to the Company substantially </w:t>
+      </w:r>
+      <w:proofErr w:type="gramStart"/>
+      <w:r>
+        <w:rPr>
+          <w:rFonts w:ascii="Times New Roman" w:eastAsia="Times New Roman" w:hAnsi="Times New Roman" w:cs="Times New Roman"/>
+          <w:sz w:val="20"/>
+          <w:szCs w:val="20"/>
+        </w:rPr>
+        <w:t>all of</w:t>
+      </w:r>
+      <w:proofErr w:type="gramEnd"/>
+      <w:r>
+        <w:rPr>
+          <w:rFonts w:ascii="Times New Roman" w:eastAsia="Times New Roman" w:hAnsi="Times New Roman" w:cs="Times New Roman"/>
+          <w:sz w:val="20"/>
+          <w:szCs w:val="20"/>
+        </w:rPr>
+        <w:t xml:space="preserve"> his working time, skill, energy and best business efforts during the term of his employment with the Company, and the Executive shall not engage in business activities outside the scope of his employment with the Company if such activities would detract from or interfere with his ability to fulfill his responsibilities and duties under this Agreement or require substantial amounts of his time or of his services.</w:t>
       </w:r>
     </w:p>
     <w:p>
@@ -360,7 +396,25 @@
           <w:sz w:val="20"/>
           <w:szCs w:val="20"/>
         </w:rPr>
-        <w:t>. The Executive covenants and agrees that for so long as he is employed by the Company, he shall inform the Company of each and every future business opportunity presented to the Executive that arises within the scope of the Business of the Company (as defined below) and would be feasible for the Company, and that he will not, directly or indirectly, exploit any such opportunity for his own account.</w:t>
+        <w:t xml:space="preserve">. The Executive covenants and agrees that for so long as he is employed by the Company, he shall inform the Company of </w:t>
+      </w:r>
+      <w:proofErr w:type="gramStart"/>
+      <w:r>
+        <w:rPr>
+          <w:rFonts w:ascii="Times New Roman" w:eastAsia="Times New Roman" w:hAnsi="Times New Roman" w:cs="Times New Roman"/>
+          <w:sz w:val="20"/>
+          <w:szCs w:val="20"/>
+        </w:rPr>
+        <w:t>each and every</w:t>
+      </w:r>
+      <w:proofErr w:type="gramEnd"/>
+      <w:r>
+        <w:rPr>
+          <w:rFonts w:ascii="Times New Roman" w:eastAsia="Times New Roman" w:hAnsi="Times New Roman" w:cs="Times New Roman"/>
+          <w:sz w:val="20"/>
+          <w:szCs w:val="20"/>
+        </w:rPr>
+        <w:t xml:space="preserve"> future business opportunity presented to the Executive that arises within the scope of the Business of the Company (as defined below) and would be feasible for the Company, and that he will not, directly or indirectly, exploit any such opportunity for his own account.</w:t>
       </w:r>
     </w:p>
     <w:p>
@@ -629,7 +683,25 @@
           <w:sz w:val="20"/>
           <w:szCs w:val="20"/>
         </w:rPr>
-        <w:t>(i)</w:t>
+        <w:t>(</w:t>
+      </w:r>
+      <w:proofErr w:type="spellStart"/>
+      <w:r>
+        <w:rPr>
+          <w:rFonts w:ascii="Times New Roman" w:eastAsia="Times New Roman" w:hAnsi="Times New Roman" w:cs="Times New Roman"/>
+          <w:sz w:val="20"/>
+          <w:szCs w:val="20"/>
+        </w:rPr>
+        <w:t>i</w:t>
+      </w:r>
+      <w:proofErr w:type="spellEnd"/>
+      <w:r>
+        <w:rPr>
+          <w:rFonts w:ascii="Times New Roman" w:eastAsia="Times New Roman" w:hAnsi="Times New Roman" w:cs="Times New Roman"/>
+          <w:sz w:val="20"/>
+          <w:szCs w:val="20"/>
+        </w:rPr>
+        <w:t>)</w:t>
       </w:r>
       <w:r>
         <w:t> </w:t>
@@ -819,7 +891,25 @@
           <w:sz w:val="20"/>
           <w:szCs w:val="20"/>
         </w:rPr>
-        <w:t>. During the term of this Agreement, the Executive shall be entitled to payment or reimbursement of any reasonable expenses paid or incurred by him in connection with and related to the performance of his duties and responsibilities hereunder for the Company. All requests by the Executive for payment of reimbursement of such expenses shall be supported by appropriate invoices, vouchers, receipts or such other supporting documentation in such form and containing such information as the Company may from time to time require, evidencing that the Executive, in fact, incurred or paid said expenses. The Executive is entitled to participate is the Company’s established Executive relocation package.</w:t>
+        <w:t xml:space="preserve">. During the term of this Agreement, the Executive shall be entitled to payment or reimbursement of any reasonable expenses paid or incurred by him </w:t>
+      </w:r>
+      <w:proofErr w:type="gramStart"/>
+      <w:r>
+        <w:rPr>
+          <w:rFonts w:ascii="Times New Roman" w:eastAsia="Times New Roman" w:hAnsi="Times New Roman" w:cs="Times New Roman"/>
+          <w:sz w:val="20"/>
+          <w:szCs w:val="20"/>
+        </w:rPr>
+        <w:t>in connection with</w:t>
+      </w:r>
+      <w:proofErr w:type="gramEnd"/>
+      <w:r>
+        <w:rPr>
+          <w:rFonts w:ascii="Times New Roman" w:eastAsia="Times New Roman" w:hAnsi="Times New Roman" w:cs="Times New Roman"/>
+          <w:sz w:val="20"/>
+          <w:szCs w:val="20"/>
+        </w:rPr>
+        <w:t xml:space="preserve"> and related to the performance of his duties and responsibilities hereunder for the Company. All requests by the Executive for payment of reimbursement of such expenses shall be supported by appropriate invoices, vouchers, receipts or such other supporting documentation in such form and containing such information as the Company may from time to time require, evidencing that the Executive, in fact, incurred or paid said expenses. The Executive is entitled to participate is the Company’s established Executive relocation package.</w:t>
       </w:r>
     </w:p>
     <w:p>
@@ -1012,7 +1102,25 @@
           <w:sz w:val="20"/>
           <w:szCs w:val="20"/>
         </w:rPr>
-        <w:t>”). Such grant shall be evidenced by an Option Agreement as contemplated by the Stock Option Plan. In subsequent years the Executive shall be eligible for such grants of Options and other permissible awards (collectively with Options and Restricted Shares, “Awards”) under the Stock Option Plan as the Compensation Committee or the Board shall determine. For 60,000 options currently held under the original 2006 employment agreement according to the Omnibus Stock Award plan, the vesting schedule shall remain unchanged.</w:t>
+        <w:t xml:space="preserve">”). Such grant shall be evidenced by an Option Agreement as contemplated by the Stock Option Plan. In subsequent </w:t>
+      </w:r>
+      <w:proofErr w:type="gramStart"/>
+      <w:r>
+        <w:rPr>
+          <w:rFonts w:ascii="Times New Roman" w:eastAsia="Times New Roman" w:hAnsi="Times New Roman" w:cs="Times New Roman"/>
+          <w:sz w:val="20"/>
+          <w:szCs w:val="20"/>
+        </w:rPr>
+        <w:t>years</w:t>
+      </w:r>
+      <w:proofErr w:type="gramEnd"/>
+      <w:r>
+        <w:rPr>
+          <w:rFonts w:ascii="Times New Roman" w:eastAsia="Times New Roman" w:hAnsi="Times New Roman" w:cs="Times New Roman"/>
+          <w:sz w:val="20"/>
+          <w:szCs w:val="20"/>
+        </w:rPr>
+        <w:t xml:space="preserve"> the Executive shall be eligible for such grants of Options and other permissible awards (collectively with Options and Restricted Shares, “Awards”) under the Stock Option Plan as the Compensation Committee or the Board shall determine. For 60,000 options currently held under the original 2006 employment agreement according to the Omnibus Stock Award plan, the vesting schedule shall remain unchanged.</w:t>
       </w:r>
     </w:p>
     <w:p>
@@ -1325,18 +1433,54 @@
           <w:sz w:val="20"/>
           <w:szCs w:val="20"/>
         </w:rPr>
-        <w:t>(i)</w:t>
-      </w:r>
-      <w:r>
-        <w:t> </w:t>
-      </w:r>
-      <w:r>
-        <w:rPr>
-          <w:rFonts w:ascii="Times New Roman" w:eastAsia="Times New Roman" w:hAnsi="Times New Roman" w:cs="Times New Roman"/>
-          <w:sz w:val="20"/>
-          <w:szCs w:val="20"/>
-        </w:rPr>
-        <w:t>If the Executive’s employment is terminated for Cause, as such term is defined below, all Awards, whether or not vested, shall immediately expire effective the date of termination of employment.</w:t>
+        <w:t>(</w:t>
+      </w:r>
+      <w:proofErr w:type="spellStart"/>
+      <w:r>
+        <w:rPr>
+          <w:rFonts w:ascii="Times New Roman" w:eastAsia="Times New Roman" w:hAnsi="Times New Roman" w:cs="Times New Roman"/>
+          <w:sz w:val="20"/>
+          <w:szCs w:val="20"/>
+        </w:rPr>
+        <w:t>i</w:t>
+      </w:r>
+      <w:proofErr w:type="spellEnd"/>
+      <w:r>
+        <w:rPr>
+          <w:rFonts w:ascii="Times New Roman" w:eastAsia="Times New Roman" w:hAnsi="Times New Roman" w:cs="Times New Roman"/>
+          <w:sz w:val="20"/>
+          <w:szCs w:val="20"/>
+        </w:rPr>
+        <w:t>)</w:t>
+      </w:r>
+      <w:r>
+        <w:t> </w:t>
+      </w:r>
+      <w:r>
+        <w:rPr>
+          <w:rFonts w:ascii="Times New Roman" w:eastAsia="Times New Roman" w:hAnsi="Times New Roman" w:cs="Times New Roman"/>
+          <w:sz w:val="20"/>
+          <w:szCs w:val="20"/>
+        </w:rPr>
+        <w:t xml:space="preserve">If the Executive’s employment is terminated for Cause, as such term is defined below, all Awards, </w:t>
+      </w:r>
+      <w:proofErr w:type="gramStart"/>
+      <w:r>
+        <w:rPr>
+          <w:rFonts w:ascii="Times New Roman" w:eastAsia="Times New Roman" w:hAnsi="Times New Roman" w:cs="Times New Roman"/>
+          <w:sz w:val="20"/>
+          <w:szCs w:val="20"/>
+        </w:rPr>
+        <w:t>whether or not</w:t>
+      </w:r>
+      <w:proofErr w:type="gramEnd"/>
+      <w:r>
+        <w:rPr>
+          <w:rFonts w:ascii="Times New Roman" w:eastAsia="Times New Roman" w:hAnsi="Times New Roman" w:cs="Times New Roman"/>
+          <w:sz w:val="20"/>
+          <w:szCs w:val="20"/>
+        </w:rPr>
+        <w:t xml:space="preserve"> vested, shall immediately expire effective the date of termination of employment.</w:t>
       </w:r>
     </w:p>
     <w:p>
@@ -1426,7 +1570,25 @@
           <w:sz w:val="20"/>
           <w:szCs w:val="20"/>
         </w:rPr>
-        <w:t xml:space="preserve">If the Executive’s employment is terminated (A) in connection with a Change of Control, as defined below, (B) by the Company without Cause or (C) upon death or Disability, as defined below, all unvested Awards </w:t>
+        <w:t xml:space="preserve">If the Executive’s employment is terminated (A) </w:t>
+      </w:r>
+      <w:proofErr w:type="gramStart"/>
+      <w:r>
+        <w:rPr>
+          <w:rFonts w:ascii="Times New Roman" w:eastAsia="Times New Roman" w:hAnsi="Times New Roman" w:cs="Times New Roman"/>
+          <w:sz w:val="20"/>
+          <w:szCs w:val="20"/>
+        </w:rPr>
+        <w:t>in connection with</w:t>
+      </w:r>
+      <w:proofErr w:type="gramEnd"/>
+      <w:r>
+        <w:rPr>
+          <w:rFonts w:ascii="Times New Roman" w:eastAsia="Times New Roman" w:hAnsi="Times New Roman" w:cs="Times New Roman"/>
+          <w:sz w:val="20"/>
+          <w:szCs w:val="20"/>
+        </w:rPr>
+        <w:t xml:space="preserve"> a Change of Control, as defined below, (B) by the Company without Cause or (C) upon death or Disability, as defined below, all unvested Awards </w:t>
       </w:r>
       <w:r>
         <w:rPr>
@@ -1575,7 +1737,25 @@
           <w:sz w:val="20"/>
           <w:szCs w:val="20"/>
         </w:rPr>
-        <w:t>(a)</w:t>
+        <w:t>(</w:t>
+      </w:r>
+      <w:proofErr w:type="spellStart"/>
+      <w:r>
+        <w:rPr>
+          <w:rFonts w:ascii="Times New Roman" w:eastAsia="Times New Roman" w:hAnsi="Times New Roman" w:cs="Times New Roman"/>
+          <w:sz w:val="20"/>
+          <w:szCs w:val="20"/>
+        </w:rPr>
+        <w:t>a</w:t>
+      </w:r>
+      <w:proofErr w:type="spellEnd"/>
+      <w:r>
+        <w:rPr>
+          <w:rFonts w:ascii="Times New Roman" w:eastAsia="Times New Roman" w:hAnsi="Times New Roman" w:cs="Times New Roman"/>
+          <w:sz w:val="20"/>
+          <w:szCs w:val="20"/>
+        </w:rPr>
+        <w:t>)</w:t>
       </w:r>
       <w:r>
         <w:t> </w:t>
@@ -1647,7 +1827,25 @@
           <w:sz w:val="20"/>
           <w:szCs w:val="20"/>
         </w:rPr>
-        <w:t>The Executive’s spouse and dependent minor children will be covered under the Benefit Plans providing health, medical, dental, and vision benefits, in substantially the same manner, including but not limited to responsibility for the cost thereof, and at substantially the same levels, as the Company makes such opportunities available to the spouses and dependent minor children to all of the Company’s managerial or salaried executive employees.</w:t>
+        <w:t xml:space="preserve">The Executive’s spouse and dependent minor children will be covered under the Benefit Plans providing health, medical, dental, and vision benefits, in substantially the same manner, including but not limited to responsibility for the cost thereof, and at substantially the same levels, as the Company makes such opportunities available to the spouses and dependent minor children to </w:t>
+      </w:r>
+      <w:proofErr w:type="gramStart"/>
+      <w:r>
+        <w:rPr>
+          <w:rFonts w:ascii="Times New Roman" w:eastAsia="Times New Roman" w:hAnsi="Times New Roman" w:cs="Times New Roman"/>
+          <w:sz w:val="20"/>
+          <w:szCs w:val="20"/>
+        </w:rPr>
+        <w:t>all of</w:t>
+      </w:r>
+      <w:proofErr w:type="gramEnd"/>
+      <w:r>
+        <w:rPr>
+          <w:rFonts w:ascii="Times New Roman" w:eastAsia="Times New Roman" w:hAnsi="Times New Roman" w:cs="Times New Roman"/>
+          <w:sz w:val="20"/>
+          <w:szCs w:val="20"/>
+        </w:rPr>
+        <w:t xml:space="preserve"> the Company’s managerial or salaried executive employees.</w:t>
       </w:r>
     </w:p>
     <w:p>
@@ -1690,7 +1888,25 @@
           <w:sz w:val="20"/>
           <w:szCs w:val="20"/>
         </w:rPr>
-        <w:t>The Company shall purchase and maintain traditional directors and officers liability insurance coverage in the amount of at least $5,000,000 covering the Company’s officers and directors, including the Executive no later than 30 days following the Effective Date, provided such coverage is available on commercially reasonable terms.</w:t>
+        <w:t xml:space="preserve">The Company shall purchase and maintain traditional directors and </w:t>
+      </w:r>
+      <w:proofErr w:type="gramStart"/>
+      <w:r>
+        <w:rPr>
+          <w:rFonts w:ascii="Times New Roman" w:eastAsia="Times New Roman" w:hAnsi="Times New Roman" w:cs="Times New Roman"/>
+          <w:sz w:val="20"/>
+          <w:szCs w:val="20"/>
+        </w:rPr>
+        <w:t>officers</w:t>
+      </w:r>
+      <w:proofErr w:type="gramEnd"/>
+      <w:r>
+        <w:rPr>
+          <w:rFonts w:ascii="Times New Roman" w:eastAsia="Times New Roman" w:hAnsi="Times New Roman" w:cs="Times New Roman"/>
+          <w:sz w:val="20"/>
+          <w:szCs w:val="20"/>
+        </w:rPr>
+        <w:t xml:space="preserve"> liability insurance coverage in the amount of at least $5,000,000 covering the Company’s officers and directors, including the Executive no later than 30 days following the Effective Date, provided such coverage is available on commercially reasonable terms.</w:t>
       </w:r>
     </w:p>
     <w:p>
@@ -1730,13 +1946,23 @@
       <w:r>
         <w:t> </w:t>
       </w:r>
-      <w:r>
-        <w:rPr>
-          <w:rFonts w:ascii="Times New Roman" w:eastAsia="Times New Roman" w:hAnsi="Times New Roman" w:cs="Times New Roman"/>
-          <w:sz w:val="20"/>
-          <w:szCs w:val="20"/>
-        </w:rPr>
-        <w:t>Until such time as Executive becomes covered by Company medical coverage, the Company shall reimburse Executive for Executive’s medical coverage currently in place.</w:t>
+      <w:proofErr w:type="gramStart"/>
+      <w:r>
+        <w:rPr>
+          <w:rFonts w:ascii="Times New Roman" w:eastAsia="Times New Roman" w:hAnsi="Times New Roman" w:cs="Times New Roman"/>
+          <w:sz w:val="20"/>
+          <w:szCs w:val="20"/>
+        </w:rPr>
+        <w:t>Until such time as</w:t>
+      </w:r>
+      <w:proofErr w:type="gramEnd"/>
+      <w:r>
+        <w:rPr>
+          <w:rFonts w:ascii="Times New Roman" w:eastAsia="Times New Roman" w:hAnsi="Times New Roman" w:cs="Times New Roman"/>
+          <w:sz w:val="20"/>
+          <w:szCs w:val="20"/>
+        </w:rPr>
+        <w:t xml:space="preserve"> Executive becomes covered by Company medical coverage, the Company shall reimburse Executive for Executive’s medical coverage currently in place.</w:t>
       </w:r>
     </w:p>
     <w:p>
@@ -2053,7 +2279,25 @@
           <w:sz w:val="20"/>
           <w:szCs w:val="20"/>
         </w:rPr>
-        <w:t>(i)</w:t>
+        <w:t>(</w:t>
+      </w:r>
+      <w:proofErr w:type="spellStart"/>
+      <w:r>
+        <w:rPr>
+          <w:rFonts w:ascii="Times New Roman" w:eastAsia="Times New Roman" w:hAnsi="Times New Roman" w:cs="Times New Roman"/>
+          <w:sz w:val="20"/>
+          <w:szCs w:val="20"/>
+        </w:rPr>
+        <w:t>i</w:t>
+      </w:r>
+      <w:proofErr w:type="spellEnd"/>
+      <w:r>
+        <w:rPr>
+          <w:rFonts w:ascii="Times New Roman" w:eastAsia="Times New Roman" w:hAnsi="Times New Roman" w:cs="Times New Roman"/>
+          <w:sz w:val="20"/>
+          <w:szCs w:val="20"/>
+        </w:rPr>
+        <w:t>)</w:t>
       </w:r>
       <w:r>
         <w:t> </w:t>
@@ -2102,7 +2346,7 @@
         <w:contextualSpacing w:val="0"/>
         <w:jc w:val="both"/>
         <w:rPr>
-          <w:rFonts w:ascii="Times New Roman" w:eastAsia="Times New Roman" w:hAnsi="Times New Roman" w:cs="Times New Roman" w:hint="eastAsia"/>
+          <w:rFonts w:ascii="Times New Roman" w:eastAsia="Times New Roman" w:hAnsi="Times New Roman" w:cs="Times New Roman"/>
           <w:sz w:val="20"/>
           <w:szCs w:val="20"/>
           <w:lang w:eastAsia="zh-CN"/>
@@ -2140,6 +2384,55 @@
           <w:szCs w:val="20"/>
         </w:rPr>
       </w:pPr>
+      <w:r>
+        <w:rPr>
+          <w:rFonts w:ascii="Times New Roman" w:eastAsia="Times New Roman" w:hAnsi="Times New Roman" w:cs="Times New Roman"/>
+          <w:sz w:val="20"/>
+          <w:szCs w:val="20"/>
+          <w:u w:val="single"/>
+        </w:rPr>
+        <w:t>(d)</w:t>
+      </w:r>
+      <w:r>
+        <w:rPr>
+          <w:u w:val="single"/>
+        </w:rPr>
+        <w:t> </w:t>
+      </w:r>
+      <w:r>
+        <w:rPr>
+          <w:rFonts w:ascii="Times New Roman" w:eastAsia="Times New Roman" w:hAnsi="Times New Roman" w:cs="Times New Roman"/>
+          <w:sz w:val="20"/>
+          <w:szCs w:val="20"/>
+          <w:u w:val="single"/>
+        </w:rPr>
+        <w:t>Change of Control.</w:t>
+      </w:r>
+      <w:r>
+        <w:rPr>
+          <w:rFonts w:ascii="Times New Roman" w:eastAsia="Times New Roman" w:hAnsi="Times New Roman" w:cs="Times New Roman"/>
+          <w:sz w:val="20"/>
+          <w:szCs w:val="20"/>
+        </w:rPr>
+        <w:t xml:space="preserve"> For purposes of this Agreement, “</w:t>
+      </w:r>
+      <w:r>
+        <w:rPr>
+          <w:rFonts w:ascii="Times New Roman" w:eastAsia="Times New Roman" w:hAnsi="Times New Roman" w:cs="Times New Roman"/>
+          <w:sz w:val="20"/>
+          <w:szCs w:val="20"/>
+          <w:u w:val="single"/>
+        </w:rPr>
+        <w:t>Change of Control</w:t>
+      </w:r>
+      <w:r>
+        <w:rPr>
+          <w:rFonts w:ascii="Times New Roman" w:eastAsia="Times New Roman" w:hAnsi="Times New Roman" w:cs="Times New Roman"/>
+          <w:sz w:val="20"/>
+          <w:szCs w:val="20"/>
+        </w:rPr>
+        <w:t xml:space="preserve">” means the occurrence of, or the Company’s Board votes to approve: (A) any consolidation or merger of the Company pursuant to which the stockholders of the Company immediately before the transaction do not retain immediately after the transaction, in substantially the same </w:t>
+      </w:r>
       <w:bookmarkStart w:id="0" w:name="_GoBack"/>
       <w:bookmarkEnd w:id="0"/>
       <w:r>
@@ -2148,44 +2441,7 @@
           <w:sz w:val="20"/>
           <w:szCs w:val="20"/>
         </w:rPr>
-        <w:t>(d)</w:t>
-      </w:r>
-      <w:r>
-        <w:t> </w:t>
-      </w:r>
-      <w:r>
-        <w:rPr>
-          <w:rFonts w:ascii="Times New Roman" w:eastAsia="Times New Roman" w:hAnsi="Times New Roman" w:cs="Times New Roman"/>
-          <w:sz w:val="20"/>
-          <w:szCs w:val="20"/>
-          <w:u w:val="single"/>
-        </w:rPr>
-        <w:t>Change of Control</w:t>
-      </w:r>
-      <w:r>
-        <w:rPr>
-          <w:rFonts w:ascii="Times New Roman" w:eastAsia="Times New Roman" w:hAnsi="Times New Roman" w:cs="Times New Roman"/>
-          <w:sz w:val="20"/>
-          <w:szCs w:val="20"/>
-        </w:rPr>
-        <w:t>. For purposes of this Agreement, “</w:t>
-      </w:r>
-      <w:r>
-        <w:rPr>
-          <w:rFonts w:ascii="Times New Roman" w:eastAsia="Times New Roman" w:hAnsi="Times New Roman" w:cs="Times New Roman"/>
-          <w:sz w:val="20"/>
-          <w:szCs w:val="20"/>
-          <w:u w:val="single"/>
-        </w:rPr>
-        <w:t>Change of Control</w:t>
-      </w:r>
-      <w:r>
-        <w:rPr>
-          <w:rFonts w:ascii="Times New Roman" w:eastAsia="Times New Roman" w:hAnsi="Times New Roman" w:cs="Times New Roman"/>
-          <w:sz w:val="20"/>
-          <w:szCs w:val="20"/>
-        </w:rPr>
-        <w:t xml:space="preserve">” means the occurrence of, or the Company’s Board votes to approve: (A) any consolidation or merger of the Company pursuant to which the stockholders of the Company immediately before the transaction do not retain immediately after the transaction, in substantially the same proportions as their ownership of shares of the Company’s voting stock immediately before the transaction, direct or indirect beneficial ownership of more than 50% of the total combined voting power of the outstanding voting securities of the surviving business entity; (B) any sale, lease, exchange or other transfer (in one transaction or a series of related transactions) of all, or substantially all, of the assets of the Company other than any sale, lease, exchange or other transfer to any company where the Company owns, directly or indirectly, 100% of the outstanding voting securities of such company after any such transfer; (C) the direct or indirect sale or exchange in a </w:t>
+        <w:t xml:space="preserve">proportions as their ownership of shares of the Company’s voting stock immediately before the transaction, direct or indirect beneficial ownership of more than 50% of the total combined voting power of the outstanding voting securities of the surviving business entity; (B) any sale, lease, exchange or other transfer (in one transaction or a series of related transactions) of all, or substantially all, of the assets of the Company other than any sale, lease, exchange or other transfer to any company where the Company owns, directly or indirectly, 100% of the outstanding voting securities of such company after any such transfer; (C) the direct or indirect sale or exchange in a </w:t>
       </w:r>
       <w:r>
         <w:rPr>
@@ -2219,33 +2475,108 @@
           <w:rFonts w:ascii="Times New Roman" w:eastAsia="Times New Roman" w:hAnsi="Times New Roman" w:cs="Times New Roman"/>
           <w:sz w:val="20"/>
           <w:szCs w:val="20"/>
-        </w:rPr>
-      </w:pPr>
-      <w:r>
-        <w:rPr>
-          <w:rFonts w:ascii="Times New Roman" w:eastAsia="Times New Roman" w:hAnsi="Times New Roman" w:cs="Times New Roman"/>
-          <w:sz w:val="20"/>
-          <w:szCs w:val="20"/>
-        </w:rPr>
-        <w:t>(e)</w:t>
-      </w:r>
-      <w:r>
-        <w:t> </w:t>
-      </w:r>
-      <w:r>
-        <w:rPr>
-          <w:rFonts w:ascii="Times New Roman" w:eastAsia="Times New Roman" w:hAnsi="Times New Roman" w:cs="Times New Roman"/>
-          <w:sz w:val="20"/>
-          <w:szCs w:val="20"/>
-        </w:rPr>
-        <w:t>“</w:t>
-      </w:r>
-      <w:r>
-        <w:rPr>
-          <w:rFonts w:ascii="Times New Roman" w:eastAsia="Times New Roman" w:hAnsi="Times New Roman" w:cs="Times New Roman"/>
-          <w:sz w:val="20"/>
-          <w:szCs w:val="20"/>
           <w:u w:val="single"/>
+          <w:lang w:eastAsia="zh-CN"/>
+        </w:rPr>
+      </w:pPr>
+      <w:r>
+        <w:rPr>
+          <w:rFonts w:ascii="Times New Roman" w:eastAsia="Times New Roman" w:hAnsi="Times New Roman" w:cs="Times New Roman"/>
+          <w:sz w:val="20"/>
+          <w:szCs w:val="20"/>
+        </w:rPr>
+        <w:t>(</w:t>
+      </w:r>
+      <w:r>
+        <w:rPr>
+          <w:rFonts w:ascii="Times New Roman" w:eastAsia="Times New Roman" w:hAnsi="Times New Roman" w:cs="Times New Roman"/>
+          <w:sz w:val="20"/>
+          <w:szCs w:val="20"/>
+          <w:u w:val="single"/>
+        </w:rPr>
+        <w:t>e)</w:t>
+      </w:r>
+      <w:r>
+        <w:rPr>
+          <w:u w:val="single"/>
+        </w:rPr>
+        <w:t> </w:t>
+      </w:r>
+      <w:r>
+        <w:rPr>
+          <w:rFonts w:ascii="Times New Roman" w:eastAsia="Times New Roman" w:hAnsi="Times New Roman" w:cs="Times New Roman"/>
+          <w:sz w:val="20"/>
+          <w:szCs w:val="20"/>
+          <w:u w:val="single"/>
+        </w:rPr>
+        <w:t>Good Reason.</w:t>
+      </w:r>
+    </w:p>
+    <w:p>
+      <w:pPr>
+        <w:spacing w:line="300" w:lineRule="auto"/>
+        <w:contextualSpacing w:val="0"/>
+        <w:jc w:val="both"/>
+      </w:pPr>
+      <w:r>
+        <w:t> </w:t>
+      </w:r>
+    </w:p>
+    <w:p>
+      <w:pPr>
+        <w:spacing w:line="300" w:lineRule="auto"/>
+        <w:ind w:firstLine="720"/>
+        <w:contextualSpacing w:val="0"/>
+        <w:jc w:val="both"/>
+        <w:rPr>
+          <w:rFonts w:ascii="Times New Roman" w:eastAsia="Times New Roman" w:hAnsi="Times New Roman" w:cs="Times New Roman"/>
+          <w:sz w:val="20"/>
+          <w:szCs w:val="20"/>
+        </w:rPr>
+      </w:pPr>
+      <w:r>
+        <w:rPr>
+          <w:rFonts w:ascii="Times New Roman" w:eastAsia="Times New Roman" w:hAnsi="Times New Roman" w:cs="Times New Roman"/>
+          <w:sz w:val="20"/>
+          <w:szCs w:val="20"/>
+        </w:rPr>
+        <w:t>(</w:t>
+      </w:r>
+      <w:proofErr w:type="spellStart"/>
+      <w:r>
+        <w:rPr>
+          <w:rFonts w:ascii="Times New Roman" w:eastAsia="Times New Roman" w:hAnsi="Times New Roman" w:cs="Times New Roman"/>
+          <w:sz w:val="20"/>
+          <w:szCs w:val="20"/>
+        </w:rPr>
+        <w:t>i</w:t>
+      </w:r>
+      <w:proofErr w:type="spellEnd"/>
+      <w:r>
+        <w:rPr>
+          <w:rFonts w:ascii="Times New Roman" w:eastAsia="Times New Roman" w:hAnsi="Times New Roman" w:cs="Times New Roman"/>
+          <w:sz w:val="20"/>
+          <w:szCs w:val="20"/>
+        </w:rPr>
+        <w:t>)</w:t>
+      </w:r>
+      <w:r>
+        <w:t> </w:t>
+      </w:r>
+      <w:r>
+        <w:rPr>
+          <w:rFonts w:ascii="Times New Roman" w:eastAsia="Times New Roman" w:hAnsi="Times New Roman" w:cs="Times New Roman"/>
+          <w:sz w:val="20"/>
+          <w:szCs w:val="20"/>
+        </w:rPr>
+        <w:t>At any time during the term of this Agreement, subject to the conditions set forth in Section 11(e)(ii) below, the Executive may terminate this Agreement and the Executive’s employment with the Company for “Good Reason.” For purposes of this Agreement, “</w:t>
+      </w:r>
+      <w:r>
+        <w:rPr>
+          <w:rFonts w:ascii="Times New Roman" w:eastAsia="Times New Roman" w:hAnsi="Times New Roman" w:cs="Times New Roman"/>
+          <w:sz w:val="20"/>
+          <w:szCs w:val="20"/>
+          <w:u w:val="single"/>
         </w:rPr>
         <w:t>Good Reason</w:t>
       </w:r>
@@ -2255,6 +2586,237 @@
           <w:sz w:val="20"/>
           <w:szCs w:val="20"/>
         </w:rPr>
+        <w:t>” shall mean the occurrence of any of the following events: (A) the assignment, without the Executive’s consent, to the Executive of duties that are significantly different from, and that result in a substantial diminution of, the duties that he assumed on the Effective Date; (B) the assignment, without the Executive’s consent, to the Executive of a title that is different from and subordinate to the title specified in Section 2 above; (C) any termination of the Executive’s employment by the Company, other than a termination for Cause, within 12 months after a Change of Control; (D) the assignment, without the Executive’s consent, to the Executive of duties that are significantly different from, and that result in a substantial diminution of, the duties that he assumed on the Effective Date within 12 months after a Change of Control; (E) material breach by the Company of this Agreement.</w:t>
+      </w:r>
+    </w:p>
+    <w:p>
+      <w:pPr>
+        <w:spacing w:line="300" w:lineRule="auto"/>
+        <w:contextualSpacing w:val="0"/>
+        <w:jc w:val="both"/>
+      </w:pPr>
+      <w:r>
+        <w:t> </w:t>
+      </w:r>
+    </w:p>
+    <w:p>
+      <w:pPr>
+        <w:spacing w:line="300" w:lineRule="auto"/>
+        <w:ind w:firstLine="720"/>
+        <w:contextualSpacing w:val="0"/>
+        <w:jc w:val="both"/>
+        <w:rPr>
+          <w:rFonts w:ascii="Times New Roman" w:eastAsia="Times New Roman" w:hAnsi="Times New Roman" w:cs="Times New Roman"/>
+          <w:sz w:val="20"/>
+          <w:szCs w:val="20"/>
+          <w:lang w:eastAsia="zh-CN"/>
+        </w:rPr>
+      </w:pPr>
+      <w:r>
+        <w:rPr>
+          <w:rFonts w:ascii="Times New Roman" w:eastAsia="Times New Roman" w:hAnsi="Times New Roman" w:cs="Times New Roman"/>
+          <w:sz w:val="20"/>
+          <w:szCs w:val="20"/>
+        </w:rPr>
+        <w:t>(ii)</w:t>
+      </w:r>
+      <w:r>
+        <w:t> </w:t>
+      </w:r>
+      <w:r>
+        <w:rPr>
+          <w:rFonts w:ascii="Times New Roman" w:eastAsia="Times New Roman" w:hAnsi="Times New Roman" w:cs="Times New Roman"/>
+          <w:sz w:val="20"/>
+          <w:szCs w:val="20"/>
+        </w:rPr>
+        <w:t>The Executive shall not be entitled to terminate his employment with the Company and this Agreement for Good Reason unless and until he shall have delivered written notice to the Company of his intention to terminate this Agreement and his employment with the Company for Good Reason, which notice specifies in reasonable detail the circumstances claimed to provide the basis for such termination for Good Reason, and the Company shall not have eliminated the circumstances constituting Good Reason within 30 days of its receipt from the Executive of such written notice.</w:t>
+      </w:r>
+    </w:p>
+    <w:p>
+      <w:pPr>
+        <w:spacing w:line="300" w:lineRule="auto"/>
+        <w:ind w:firstLine="720"/>
+        <w:contextualSpacing w:val="0"/>
+        <w:jc w:val="both"/>
+        <w:rPr>
+          <w:rFonts w:ascii="Times New Roman" w:eastAsia="Times New Roman" w:hAnsi="Times New Roman" w:cs="Times New Roman"/>
+          <w:sz w:val="20"/>
+          <w:szCs w:val="20"/>
+          <w:lang w:eastAsia="zh-CN"/>
+        </w:rPr>
+      </w:pPr>
+      <w:r>
+        <w:rPr>
+          <w:rFonts w:ascii="Times New Roman" w:eastAsia="Times New Roman" w:hAnsi="Times New Roman" w:cs="Times New Roman"/>
+          <w:sz w:val="20"/>
+          <w:szCs w:val="20"/>
+        </w:rPr>
+        <w:t>(iii)</w:t>
+      </w:r>
+      <w:r>
+        <w:t> </w:t>
+      </w:r>
+      <w:r>
+        <w:rPr>
+          <w:rFonts w:ascii="Times New Roman" w:eastAsia="Times New Roman" w:hAnsi="Times New Roman" w:cs="Times New Roman"/>
+          <w:sz w:val="20"/>
+          <w:szCs w:val="20"/>
+        </w:rPr>
+        <w:t xml:space="preserve">In the event that the Executive terminates this Agreement and his employment with the Company for Good Reason, the Company shall pay or provide to the Executive (or, following his death, to the Executive’s heirs, administrators or executors): (A) any earned but unpaid base salary, unpaid pro rata annual bonus and unused vacation days accrued through the Executive’s last day of employment with the Company; and (B) severance in an amount equal to one </w:t>
+      </w:r>
+      <w:proofErr w:type="spellStart"/>
+      <w:r>
+        <w:rPr>
+          <w:rFonts w:ascii="Times New Roman" w:eastAsia="Times New Roman" w:hAnsi="Times New Roman" w:cs="Times New Roman"/>
+          <w:sz w:val="20"/>
+          <w:szCs w:val="20"/>
+        </w:rPr>
+        <w:t>years</w:t>
+      </w:r>
+      <w:proofErr w:type="spellEnd"/>
+      <w:r>
+        <w:rPr>
+          <w:rFonts w:ascii="Times New Roman" w:eastAsia="Times New Roman" w:hAnsi="Times New Roman" w:cs="Times New Roman"/>
+          <w:sz w:val="20"/>
+          <w:szCs w:val="20"/>
+        </w:rPr>
+        <w:t xml:space="preserve"> base salary or until the Executive has accepted other employment but in any case no more than one </w:t>
+      </w:r>
+      <w:proofErr w:type="spellStart"/>
+      <w:r>
+        <w:rPr>
+          <w:rFonts w:ascii="Times New Roman" w:eastAsia="Times New Roman" w:hAnsi="Times New Roman" w:cs="Times New Roman"/>
+          <w:sz w:val="20"/>
+          <w:szCs w:val="20"/>
+        </w:rPr>
+        <w:t>years</w:t>
+      </w:r>
+      <w:proofErr w:type="spellEnd"/>
+      <w:r>
+        <w:rPr>
+          <w:rFonts w:ascii="Times New Roman" w:eastAsia="Times New Roman" w:hAnsi="Times New Roman" w:cs="Times New Roman"/>
+          <w:sz w:val="20"/>
+          <w:szCs w:val="20"/>
+        </w:rPr>
+        <w:t xml:space="preserve"> base salary shall be paid to the Executive, as in effect immediately prior to the Executive’s termination hereunder. All payments due hereunder shall be made within 45 days after the date of termination of the Executive’s employment </w:t>
+      </w:r>
+      <w:proofErr w:type="gramStart"/>
+      <w:r>
+        <w:rPr>
+          <w:rFonts w:ascii="Times New Roman" w:eastAsia="Times New Roman" w:hAnsi="Times New Roman" w:cs="Times New Roman"/>
+          <w:sz w:val="20"/>
+          <w:szCs w:val="20"/>
+        </w:rPr>
+        <w:t>with the exception of</w:t>
+      </w:r>
+      <w:proofErr w:type="gramEnd"/>
+      <w:r>
+        <w:rPr>
+          <w:rFonts w:ascii="Times New Roman" w:eastAsia="Times New Roman" w:hAnsi="Times New Roman" w:cs="Times New Roman"/>
+          <w:sz w:val="20"/>
+          <w:szCs w:val="20"/>
+        </w:rPr>
+        <w:t xml:space="preserve"> the base salary which will be paid monthly. The Company shall deduct, from all payments made hereunder, all applicable taxes, including income tax, FICA and FUTA, and other appropriate deductions.</w:t>
+      </w:r>
+    </w:p>
+    <w:p>
+      <w:pPr>
+        <w:spacing w:line="300" w:lineRule="auto"/>
+        <w:ind w:firstLine="720"/>
+        <w:contextualSpacing w:val="0"/>
+        <w:jc w:val="both"/>
+        <w:rPr>
+          <w:rFonts w:ascii="Times New Roman" w:eastAsia="Times New Roman" w:hAnsi="Times New Roman" w:cs="Times New Roman"/>
+          <w:sz w:val="20"/>
+          <w:szCs w:val="20"/>
+        </w:rPr>
+      </w:pPr>
+      <w:r>
+        <w:rPr>
+          <w:rFonts w:ascii="Times New Roman" w:eastAsia="Times New Roman" w:hAnsi="Times New Roman" w:cs="Times New Roman"/>
+          <w:sz w:val="20"/>
+          <w:szCs w:val="20"/>
+        </w:rPr>
+        <w:t>(</w:t>
+      </w:r>
+      <w:proofErr w:type="spellStart"/>
+      <w:r>
+        <w:rPr>
+          <w:rFonts w:ascii="Times New Roman" w:eastAsia="Times New Roman" w:hAnsi="Times New Roman" w:cs="Times New Roman"/>
+          <w:sz w:val="20"/>
+          <w:szCs w:val="20"/>
+        </w:rPr>
+        <w:t>iv</w:t>
+      </w:r>
+      <w:proofErr w:type="spellEnd"/>
+      <w:r>
+        <w:rPr>
+          <w:rFonts w:ascii="Times New Roman" w:eastAsia="Times New Roman" w:hAnsi="Times New Roman" w:cs="Times New Roman"/>
+          <w:sz w:val="20"/>
+          <w:szCs w:val="20"/>
+        </w:rPr>
+        <w:t>)</w:t>
+      </w:r>
+      <w:r>
+        <w:t> </w:t>
+      </w:r>
+      <w:r>
+        <w:rPr>
+          <w:rFonts w:ascii="Times New Roman" w:eastAsia="Times New Roman" w:hAnsi="Times New Roman" w:cs="Times New Roman"/>
+          <w:sz w:val="20"/>
+          <w:szCs w:val="20"/>
+        </w:rPr>
+        <w:t>The Executive shall have no duty to mitigate his damages.</w:t>
+      </w:r>
+    </w:p>
+    <w:p>
+      <w:pPr>
+        <w:spacing w:line="300" w:lineRule="auto"/>
+        <w:contextualSpacing w:val="0"/>
+        <w:jc w:val="both"/>
+      </w:pPr>
+      <w:r>
+        <w:t> </w:t>
+      </w:r>
+    </w:p>
+    <w:p>
+      <w:pPr>
+        <w:spacing w:line="300" w:lineRule="auto"/>
+        <w:ind w:firstLine="720"/>
+        <w:contextualSpacing w:val="0"/>
+        <w:jc w:val="both"/>
+        <w:rPr>
+          <w:rFonts w:ascii="Times New Roman" w:eastAsia="Times New Roman" w:hAnsi="Times New Roman" w:cs="Times New Roman"/>
+          <w:sz w:val="20"/>
+          <w:szCs w:val="20"/>
+        </w:rPr>
+      </w:pPr>
+      <w:r>
+        <w:rPr>
+          <w:rFonts w:ascii="Times New Roman" w:eastAsia="Times New Roman" w:hAnsi="Times New Roman" w:cs="Times New Roman"/>
+          <w:sz w:val="20"/>
+          <w:szCs w:val="20"/>
+        </w:rPr>
+        <w:t>(f)</w:t>
+      </w:r>
+      <w:r>
+        <w:t> </w:t>
+      </w:r>
+      <w:r>
+        <w:rPr>
+          <w:rFonts w:ascii="Times New Roman" w:eastAsia="Times New Roman" w:hAnsi="Times New Roman" w:cs="Times New Roman"/>
+          <w:sz w:val="20"/>
+          <w:szCs w:val="20"/>
+          <w:u w:val="single"/>
+        </w:rPr>
+        <w:t>Without “Cause</w:t>
+      </w:r>
+      <w:r>
+        <w:rPr>
+          <w:rFonts w:ascii="Times New Roman" w:eastAsia="Times New Roman" w:hAnsi="Times New Roman" w:cs="Times New Roman"/>
+          <w:sz w:val="20"/>
+          <w:szCs w:val="20"/>
+        </w:rPr>
         <w:t>.”</w:t>
       </w:r>
     </w:p>
@@ -2278,26 +2840,37 @@
           <w:rFonts w:ascii="Times New Roman" w:eastAsia="Times New Roman" w:hAnsi="Times New Roman" w:cs="Times New Roman"/>
           <w:sz w:val="20"/>
           <w:szCs w:val="20"/>
-        </w:rPr>
-      </w:pPr>
-      <w:r>
-        <w:rPr>
-          <w:rFonts w:ascii="Times New Roman" w:eastAsia="Times New Roman" w:hAnsi="Times New Roman" w:cs="Times New Roman"/>
-          <w:sz w:val="20"/>
-          <w:szCs w:val="20"/>
-        </w:rPr>
-        <w:t>(i)</w:t>
-      </w:r>
-      <w:r>
-        <w:t> </w:t>
-      </w:r>
-      <w:r>
-        <w:rPr>
-          <w:rFonts w:ascii="Times New Roman" w:eastAsia="Times New Roman" w:hAnsi="Times New Roman" w:cs="Times New Roman"/>
-          <w:sz w:val="20"/>
-          <w:szCs w:val="20"/>
-        </w:rPr>
-        <w:t>At any time during the term of this Agreement, subject to the conditions set forth in Section 11(e)(ii) below, the Executive may terminate this Agreement and the Executive’s employment with the Company for “Good Reason.” For purposes of this Agreement, “</w:t>
+          <w:lang w:eastAsia="zh-CN"/>
+        </w:rPr>
+      </w:pPr>
+      <w:r>
+        <w:rPr>
+          <w:rFonts w:ascii="Times New Roman" w:eastAsia="Times New Roman" w:hAnsi="Times New Roman" w:cs="Times New Roman"/>
+          <w:sz w:val="20"/>
+          <w:szCs w:val="20"/>
+        </w:rPr>
+        <w:t>(</w:t>
+      </w:r>
+      <w:proofErr w:type="spellStart"/>
+      <w:r>
+        <w:rPr>
+          <w:rFonts w:ascii="Times New Roman" w:eastAsia="Times New Roman" w:hAnsi="Times New Roman" w:cs="Times New Roman"/>
+          <w:sz w:val="20"/>
+          <w:szCs w:val="20"/>
+        </w:rPr>
+        <w:t>i</w:t>
+      </w:r>
+      <w:proofErr w:type="spellEnd"/>
+      <w:r>
+        <w:rPr>
+          <w:rFonts w:ascii="Times New Roman" w:eastAsia="Times New Roman" w:hAnsi="Times New Roman" w:cs="Times New Roman"/>
+          <w:sz w:val="20"/>
+          <w:szCs w:val="20"/>
+        </w:rPr>
+        <w:t>)</w:t>
+      </w:r>
+      <w:r>
+        <w:t> </w:t>
       </w:r>
       <w:r>
         <w:rPr>
@@ -2306,158 +2879,9 @@
           <w:szCs w:val="20"/>
           <w:u w:val="single"/>
         </w:rPr>
-        <w:t>Good Reason</w:t>
-      </w:r>
-      <w:r>
-        <w:rPr>
-          <w:rFonts w:ascii="Times New Roman" w:eastAsia="Times New Roman" w:hAnsi="Times New Roman" w:cs="Times New Roman"/>
-          <w:sz w:val="20"/>
-          <w:szCs w:val="20"/>
-        </w:rPr>
-        <w:t>” shall mean the occurrence of any of the following events: (A) the assignment, without the Executive’s consent, to the Executive of duties that are significantly different from, and that result in a substantial diminution of, the duties that he assumed on the Effective Date; (B) the assignment, without the Executive’s consent, to the Executive of a title that is different from and subordinate to the title specified in Section 2 above; (C) any termination of the Executive’s employment by the Company, other than a termination for Cause, within 12 months after a Change of Control; (D) the assignment, without the Executive’s consent, to the Executive of duties that are significantly different from, and that result in a substantial diminution of, the duties that he assumed on the Effective Date within 12 months after a Change of Control; (E) material breach by the Company of this Agreement.</w:t>
-      </w:r>
-    </w:p>
-    <w:p>
-      <w:pPr>
-        <w:spacing w:line="300" w:lineRule="auto"/>
-        <w:contextualSpacing w:val="0"/>
-        <w:jc w:val="both"/>
-      </w:pPr>
-      <w:r>
-        <w:t> </w:t>
-      </w:r>
-    </w:p>
-    <w:p>
-      <w:pPr>
-        <w:spacing w:line="300" w:lineRule="auto"/>
-        <w:ind w:firstLine="720"/>
-        <w:contextualSpacing w:val="0"/>
-        <w:jc w:val="both"/>
-        <w:rPr>
-          <w:rFonts w:ascii="Times New Roman" w:eastAsia="Times New Roman" w:hAnsi="Times New Roman" w:cs="Times New Roman"/>
-          <w:sz w:val="20"/>
-          <w:szCs w:val="20"/>
-          <w:lang w:eastAsia="zh-CN"/>
-        </w:rPr>
-      </w:pPr>
-      <w:r>
-        <w:rPr>
-          <w:rFonts w:ascii="Times New Roman" w:eastAsia="Times New Roman" w:hAnsi="Times New Roman" w:cs="Times New Roman"/>
-          <w:sz w:val="20"/>
-          <w:szCs w:val="20"/>
-        </w:rPr>
-        <w:t>(ii)</w:t>
-      </w:r>
-      <w:r>
-        <w:t> </w:t>
-      </w:r>
-      <w:r>
-        <w:rPr>
-          <w:rFonts w:ascii="Times New Roman" w:eastAsia="Times New Roman" w:hAnsi="Times New Roman" w:cs="Times New Roman"/>
-          <w:sz w:val="20"/>
-          <w:szCs w:val="20"/>
-        </w:rPr>
-        <w:t>The Executive shall not be entitled to terminate his employment with the Company and this Agreement for Good Reason unless and until he shall have delivered written notice to the Company of his intention to terminate this Agreement and his employment with the Company for Good Reason, which notice specifies in reasonable detail the circumstances claimed to provide the basis for such termination for Good Reason, and the Company shall not have eliminated the circumstances constituting Good Reason within 30 days of its receipt from the Executive of such written notice.</w:t>
-      </w:r>
-    </w:p>
-    <w:p>
-      <w:pPr>
-        <w:spacing w:line="300" w:lineRule="auto"/>
-        <w:ind w:firstLine="720"/>
-        <w:contextualSpacing w:val="0"/>
-        <w:jc w:val="both"/>
-        <w:rPr>
-          <w:rFonts w:ascii="Times New Roman" w:eastAsia="Times New Roman" w:hAnsi="Times New Roman" w:cs="Times New Roman"/>
-          <w:sz w:val="20"/>
-          <w:szCs w:val="20"/>
-          <w:lang w:eastAsia="zh-CN"/>
-        </w:rPr>
-      </w:pPr>
-      <w:r>
-        <w:rPr>
-          <w:rFonts w:ascii="Times New Roman" w:eastAsia="Times New Roman" w:hAnsi="Times New Roman" w:cs="Times New Roman"/>
-          <w:sz w:val="20"/>
-          <w:szCs w:val="20"/>
-        </w:rPr>
-        <w:t>(iii)</w:t>
-      </w:r>
-      <w:r>
-        <w:t> </w:t>
-      </w:r>
-      <w:r>
-        <w:rPr>
-          <w:rFonts w:ascii="Times New Roman" w:eastAsia="Times New Roman" w:hAnsi="Times New Roman" w:cs="Times New Roman"/>
-          <w:sz w:val="20"/>
-          <w:szCs w:val="20"/>
-        </w:rPr>
-        <w:t>In the event that the Executive terminates this Agreement and his employment with the Company for Good Reason, the Company shall pay or provide to the Executive (or, following his death, to the Executive’s heirs, administrators or executors): (A) any earned but unpaid base salary, unpaid pro rata annual bonus and unused vacation days accrued through the Executive’s last day of employment with the Company; and (B) severance in an amount equal to one years base salary or until the Executive has accepted other employment but in any case no more than one years base salary shall be paid to the Executive, as in effect immediately prior to the Executive’s termination hereunder. All payments due hereunder shall be made within 45 days after the date of termination of the Executive’s employment with the exception of the base salary which will be paid monthly. The Company shall deduct, from all payments made hereunder, all applicable taxes, including income tax, FICA and FUTA, and other appropriate deductions.</w:t>
-      </w:r>
-    </w:p>
-    <w:p>
-      <w:pPr>
-        <w:spacing w:line="300" w:lineRule="auto"/>
-        <w:ind w:firstLine="720"/>
-        <w:contextualSpacing w:val="0"/>
-        <w:jc w:val="both"/>
-        <w:rPr>
-          <w:rFonts w:ascii="Times New Roman" w:eastAsia="Times New Roman" w:hAnsi="Times New Roman" w:cs="Times New Roman"/>
-          <w:sz w:val="20"/>
-          <w:szCs w:val="20"/>
-        </w:rPr>
-      </w:pPr>
-      <w:r>
-        <w:rPr>
-          <w:rFonts w:ascii="Times New Roman" w:eastAsia="Times New Roman" w:hAnsi="Times New Roman" w:cs="Times New Roman"/>
-          <w:sz w:val="20"/>
-          <w:szCs w:val="20"/>
-        </w:rPr>
-        <w:t>(iv)</w:t>
-      </w:r>
-      <w:r>
-        <w:t> </w:t>
-      </w:r>
-      <w:r>
-        <w:rPr>
-          <w:rFonts w:ascii="Times New Roman" w:eastAsia="Times New Roman" w:hAnsi="Times New Roman" w:cs="Times New Roman"/>
-          <w:sz w:val="20"/>
-          <w:szCs w:val="20"/>
-        </w:rPr>
-        <w:t>The Executive shall have no duty to mitigate his damages.</w:t>
-      </w:r>
-    </w:p>
-    <w:p>
-      <w:pPr>
-        <w:spacing w:line="300" w:lineRule="auto"/>
-        <w:contextualSpacing w:val="0"/>
-        <w:jc w:val="both"/>
-      </w:pPr>
-      <w:r>
-        <w:t> </w:t>
-      </w:r>
-    </w:p>
-    <w:p>
-      <w:pPr>
-        <w:spacing w:line="300" w:lineRule="auto"/>
-        <w:ind w:firstLine="720"/>
-        <w:contextualSpacing w:val="0"/>
-        <w:jc w:val="both"/>
-        <w:rPr>
-          <w:rFonts w:ascii="Times New Roman" w:eastAsia="Times New Roman" w:hAnsi="Times New Roman" w:cs="Times New Roman"/>
-          <w:sz w:val="20"/>
-          <w:szCs w:val="20"/>
-        </w:rPr>
-      </w:pPr>
-      <w:r>
-        <w:rPr>
-          <w:rFonts w:ascii="Times New Roman" w:eastAsia="Times New Roman" w:hAnsi="Times New Roman" w:cs="Times New Roman"/>
-          <w:sz w:val="20"/>
-          <w:szCs w:val="20"/>
-        </w:rPr>
-        <w:t>(f)</w:t>
-      </w:r>
-      <w:r>
-        <w:t> </w:t>
-      </w:r>
+        <w:t xml:space="preserve">By </w:t>
+      </w:r>
+      <w:proofErr w:type="gramStart"/>
       <w:r>
         <w:rPr>
           <w:rFonts w:ascii="Times New Roman" w:eastAsia="Times New Roman" w:hAnsi="Times New Roman" w:cs="Times New Roman"/>
@@ -2465,51 +2889,9 @@
           <w:szCs w:val="20"/>
           <w:u w:val="single"/>
         </w:rPr>
-        <w:t>Without “Cause</w:t>
-      </w:r>
-      <w:r>
-        <w:rPr>
-          <w:rFonts w:ascii="Times New Roman" w:eastAsia="Times New Roman" w:hAnsi="Times New Roman" w:cs="Times New Roman"/>
-          <w:sz w:val="20"/>
-          <w:szCs w:val="20"/>
-        </w:rPr>
-        <w:t>.”</w:t>
-      </w:r>
-    </w:p>
-    <w:p>
-      <w:pPr>
-        <w:spacing w:line="300" w:lineRule="auto"/>
-        <w:contextualSpacing w:val="0"/>
-        <w:jc w:val="both"/>
-      </w:pPr>
-      <w:r>
-        <w:t> </w:t>
-      </w:r>
-    </w:p>
-    <w:p>
-      <w:pPr>
-        <w:spacing w:line="300" w:lineRule="auto"/>
-        <w:ind w:firstLine="720"/>
-        <w:contextualSpacing w:val="0"/>
-        <w:jc w:val="both"/>
-        <w:rPr>
-          <w:rFonts w:ascii="Times New Roman" w:eastAsia="Times New Roman" w:hAnsi="Times New Roman" w:cs="Times New Roman"/>
-          <w:sz w:val="20"/>
-          <w:szCs w:val="20"/>
-          <w:lang w:eastAsia="zh-CN"/>
-        </w:rPr>
-      </w:pPr>
-      <w:r>
-        <w:rPr>
-          <w:rFonts w:ascii="Times New Roman" w:eastAsia="Times New Roman" w:hAnsi="Times New Roman" w:cs="Times New Roman"/>
-          <w:sz w:val="20"/>
-          <w:szCs w:val="20"/>
-        </w:rPr>
-        <w:t>(i)</w:t>
-      </w:r>
-      <w:r>
-        <w:t> </w:t>
-      </w:r>
+        <w:t>The</w:t>
+      </w:r>
+      <w:proofErr w:type="gramEnd"/>
       <w:r>
         <w:rPr>
           <w:rFonts w:ascii="Times New Roman" w:eastAsia="Times New Roman" w:hAnsi="Times New Roman" w:cs="Times New Roman"/>
@@ -2517,7 +2899,7 @@
           <w:szCs w:val="20"/>
           <w:u w:val="single"/>
         </w:rPr>
-        <w:t>By The Executive</w:t>
+        <w:t xml:space="preserve"> Executive</w:t>
       </w:r>
       <w:r>
         <w:rPr>
@@ -2567,15 +2949,89 @@
           <w:szCs w:val="20"/>
           <w:u w:val="single"/>
         </w:rPr>
-        <w:t>By The Company</w:t>
-      </w:r>
-      <w:r>
-        <w:rPr>
-          <w:rFonts w:ascii="Times New Roman" w:eastAsia="Times New Roman" w:hAnsi="Times New Roman" w:cs="Times New Roman"/>
-          <w:sz w:val="20"/>
-          <w:szCs w:val="20"/>
-        </w:rPr>
-        <w:t>. At any time during the term of this Agreement, the Company shall be entitled to terminate this Agreement and the Executive’s employment with the Company without Cause by providing prior written notice of at least 30 days to the Executive. Upon termination by the Company of this Agreement and the Executive’s employment with the Company without Cause, the Company shall pay or provide to the Executive (or, following his death, to the Executive’s heirs, administrators or executors): (A) any earned but unpaid base salary, unpaid pro rata annual bonus and unused vacation days accrued through the Executive’s last day of employment with the Company (B) continued coverage, at the Company’s expense, under all Benefits Plans in which the Executive was a participant immediately prior to his last date of employment with the Company, or, in the event that any such Benefit Plans do not permit coverage of the Executive following his last date of employment with the Company, under benefit plans that provide no less coverage than such Benefit Plans, through the Scheduled Termination Date; and (C) severance in an amount equal to one years base salary or until the Executive has accepted other employment but in any case no more than one years base salary shall be paid to the Executive, as in effect immediately prior to the Executive’s termination hereunder. All payments due hereunder shall be made within 45 days after the date of termination of the Executive’s employment with the exception of the base salary which will be paid monthly. The Company shall deduct, from all payments made hereunder, all applicable taxes, including income tax, FICA and FUTA, and other appropriate deductions.</w:t>
+        <w:t xml:space="preserve">By </w:t>
+      </w:r>
+      <w:proofErr w:type="gramStart"/>
+      <w:r>
+        <w:rPr>
+          <w:rFonts w:ascii="Times New Roman" w:eastAsia="Times New Roman" w:hAnsi="Times New Roman" w:cs="Times New Roman"/>
+          <w:sz w:val="20"/>
+          <w:szCs w:val="20"/>
+          <w:u w:val="single"/>
+        </w:rPr>
+        <w:t>The</w:t>
+      </w:r>
+      <w:proofErr w:type="gramEnd"/>
+      <w:r>
+        <w:rPr>
+          <w:rFonts w:ascii="Times New Roman" w:eastAsia="Times New Roman" w:hAnsi="Times New Roman" w:cs="Times New Roman"/>
+          <w:sz w:val="20"/>
+          <w:szCs w:val="20"/>
+          <w:u w:val="single"/>
+        </w:rPr>
+        <w:t xml:space="preserve"> Company</w:t>
+      </w:r>
+      <w:r>
+        <w:rPr>
+          <w:rFonts w:ascii="Times New Roman" w:eastAsia="Times New Roman" w:hAnsi="Times New Roman" w:cs="Times New Roman"/>
+          <w:sz w:val="20"/>
+          <w:szCs w:val="20"/>
+        </w:rPr>
+        <w:t xml:space="preserve">. At any time during the term of this Agreement, the Company shall be entitled to terminate this Agreement and the Executive’s employment with the Company without Cause by providing prior written notice of at least 30 days to the Executive. Upon termination by the Company of this Agreement and the Executive’s employment with the Company without Cause, the Company shall pay or provide to the Executive (or, following his death, to the Executive’s heirs, administrators or executors): (A) any earned but unpaid base salary, unpaid pro rata annual bonus and unused vacation days accrued through the Executive’s last day of employment with the Company (B) continued coverage, at the Company’s expense, under all Benefits Plans in which the Executive was a participant immediately prior to his last date of employment with the Company, or, in the event that any such Benefit Plans do not permit coverage of the Executive following his last date of employment with the Company, under benefit plans that provide no less coverage than such Benefit Plans, through the Scheduled Termination Date; and (C) severance in an amount equal to one </w:t>
+      </w:r>
+      <w:proofErr w:type="spellStart"/>
+      <w:r>
+        <w:rPr>
+          <w:rFonts w:ascii="Times New Roman" w:eastAsia="Times New Roman" w:hAnsi="Times New Roman" w:cs="Times New Roman"/>
+          <w:sz w:val="20"/>
+          <w:szCs w:val="20"/>
+        </w:rPr>
+        <w:t>years</w:t>
+      </w:r>
+      <w:proofErr w:type="spellEnd"/>
+      <w:r>
+        <w:rPr>
+          <w:rFonts w:ascii="Times New Roman" w:eastAsia="Times New Roman" w:hAnsi="Times New Roman" w:cs="Times New Roman"/>
+          <w:sz w:val="20"/>
+          <w:szCs w:val="20"/>
+        </w:rPr>
+        <w:t xml:space="preserve"> base salary or until the Executive has accepted other employment but in any case no more than one </w:t>
+      </w:r>
+      <w:proofErr w:type="spellStart"/>
+      <w:r>
+        <w:rPr>
+          <w:rFonts w:ascii="Times New Roman" w:eastAsia="Times New Roman" w:hAnsi="Times New Roman" w:cs="Times New Roman"/>
+          <w:sz w:val="20"/>
+          <w:szCs w:val="20"/>
+        </w:rPr>
+        <w:t>years</w:t>
+      </w:r>
+      <w:proofErr w:type="spellEnd"/>
+      <w:r>
+        <w:rPr>
+          <w:rFonts w:ascii="Times New Roman" w:eastAsia="Times New Roman" w:hAnsi="Times New Roman" w:cs="Times New Roman"/>
+          <w:sz w:val="20"/>
+          <w:szCs w:val="20"/>
+        </w:rPr>
+        <w:t xml:space="preserve"> base salary shall be paid to the Executive, as in effect immediately prior to the Executive’s termination hereunder. All payments due hereunder shall be made within 45 days after the date of termination of the Executive’s employment </w:t>
+      </w:r>
+      <w:proofErr w:type="gramStart"/>
+      <w:r>
+        <w:rPr>
+          <w:rFonts w:ascii="Times New Roman" w:eastAsia="Times New Roman" w:hAnsi="Times New Roman" w:cs="Times New Roman"/>
+          <w:sz w:val="20"/>
+          <w:szCs w:val="20"/>
+        </w:rPr>
+        <w:t>with the exception of</w:t>
+      </w:r>
+      <w:proofErr w:type="gramEnd"/>
+      <w:r>
+        <w:rPr>
+          <w:rFonts w:ascii="Times New Roman" w:eastAsia="Times New Roman" w:hAnsi="Times New Roman" w:cs="Times New Roman"/>
+          <w:sz w:val="20"/>
+          <w:szCs w:val="20"/>
+        </w:rPr>
+        <w:t xml:space="preserve"> the base salary which will be paid monthly. The Company shall deduct, from all payments made hereunder, all applicable taxes, including income tax, FICA and FUTA, and other appropriate deductions.</w:t>
       </w:r>
     </w:p>
     <w:p>
@@ -2660,7 +3116,25 @@
           <w:sz w:val="20"/>
           <w:szCs w:val="20"/>
         </w:rPr>
-        <w:t>(a)</w:t>
+        <w:t>(</w:t>
+      </w:r>
+      <w:proofErr w:type="spellStart"/>
+      <w:r>
+        <w:rPr>
+          <w:rFonts w:ascii="Times New Roman" w:eastAsia="Times New Roman" w:hAnsi="Times New Roman" w:cs="Times New Roman"/>
+          <w:sz w:val="20"/>
+          <w:szCs w:val="20"/>
+        </w:rPr>
+        <w:t>a</w:t>
+      </w:r>
+      <w:proofErr w:type="spellEnd"/>
+      <w:r>
+        <w:rPr>
+          <w:rFonts w:ascii="Times New Roman" w:eastAsia="Times New Roman" w:hAnsi="Times New Roman" w:cs="Times New Roman"/>
+          <w:sz w:val="20"/>
+          <w:szCs w:val="20"/>
+        </w:rPr>
+        <w:t>)</w:t>
       </w:r>
       <w:r>
         <w:t> </w:t>
@@ -2733,7 +3207,61 @@
           <w:sz w:val="20"/>
           <w:szCs w:val="20"/>
         </w:rPr>
-        <w:t xml:space="preserve">Except as authorized in writing by the Board, during the performance of the Executive’s duties and responsibilities for the Company and until such time as any such Confidential Information becomes generally known to and readily ascertainable by proper means to persons outside the Company, its affiliates and/or its clients, business partners or customers, the Executive agrees to keep strictly confidential and not use for his personal benefit or the benefit to any other person or entity (other than the Company) the Confidential Information. “Confidential Information” includes the following, whether or not expressed in a document or medium, regardless of the form in which it is communicated, and whether or not marked “trade secret” or “confidential” or any similar legend: (i) lists of and/or information concerning customers, prospective customers, suppliers, employees, consultants, co-venturers and/or joint venture candidates of the Company, its affiliates or its clients or customers; (ii) information submitted by customers, prospective customers, suppliers, employees, consultants and/or co-venturers of the Company, its affiliates and/or its clients or customers; (iii) non-public information proprietary to the Company, its affiliates and/or its clients or customers, including, without limitation, cost information, profits, sales information, prices, accounting, unpublished financial information, business plans or proposals, expansion plans (for current and proposed facilities), markets and marketing methods, advertising and marketing strategies, administrative procedures and manuals, the terms and conditions of the Company’s contracts and trademarks and patents under consideration, distribution </w:t>
+        <w:t>Except as authorized in writing by the Board, during the performance of the Executive’s duties and responsibilities for the Company and until such time as any such Confidential Information becomes generally known to and readily ascertainable by proper means to persons outside the Company, its affiliates and/or its clients, business partners or customers, the Executive agrees to keep strictly confidential and not use for his personal benefit or the benefit to any other person or entity (other than the Company) the Confidential Information. “Confidential Information” includes the following, whether or not expressed in a document or medium, regardless of the form in which it is communicated, and whether or not marked “trade secret” or “confidential” or any similar legend: (</w:t>
+      </w:r>
+      <w:proofErr w:type="spellStart"/>
+      <w:r>
+        <w:rPr>
+          <w:rFonts w:ascii="Times New Roman" w:eastAsia="Times New Roman" w:hAnsi="Times New Roman" w:cs="Times New Roman"/>
+          <w:sz w:val="20"/>
+          <w:szCs w:val="20"/>
+        </w:rPr>
+        <w:t>i</w:t>
+      </w:r>
+      <w:proofErr w:type="spellEnd"/>
+      <w:r>
+        <w:rPr>
+          <w:rFonts w:ascii="Times New Roman" w:eastAsia="Times New Roman" w:hAnsi="Times New Roman" w:cs="Times New Roman"/>
+          <w:sz w:val="20"/>
+          <w:szCs w:val="20"/>
+        </w:rPr>
+        <w:t>) lists of and/or information concerning customers, prospective customers, suppliers, employees, consultants, co-</w:t>
+      </w:r>
+      <w:proofErr w:type="spellStart"/>
+      <w:r>
+        <w:rPr>
+          <w:rFonts w:ascii="Times New Roman" w:eastAsia="Times New Roman" w:hAnsi="Times New Roman" w:cs="Times New Roman"/>
+          <w:sz w:val="20"/>
+          <w:szCs w:val="20"/>
+        </w:rPr>
+        <w:t>venturers</w:t>
+      </w:r>
+      <w:proofErr w:type="spellEnd"/>
+      <w:r>
+        <w:rPr>
+          <w:rFonts w:ascii="Times New Roman" w:eastAsia="Times New Roman" w:hAnsi="Times New Roman" w:cs="Times New Roman"/>
+          <w:sz w:val="20"/>
+          <w:szCs w:val="20"/>
+        </w:rPr>
+        <w:t xml:space="preserve"> and/or joint venture candidates of the Company, its affiliates or its clients or customers; (ii) information submitted by customers, prospective customers, suppliers, employees, consultants and/or co-</w:t>
+      </w:r>
+      <w:proofErr w:type="spellStart"/>
+      <w:r>
+        <w:rPr>
+          <w:rFonts w:ascii="Times New Roman" w:eastAsia="Times New Roman" w:hAnsi="Times New Roman" w:cs="Times New Roman"/>
+          <w:sz w:val="20"/>
+          <w:szCs w:val="20"/>
+        </w:rPr>
+        <w:t>venturers</w:t>
+      </w:r>
+      <w:proofErr w:type="spellEnd"/>
+      <w:r>
+        <w:rPr>
+          <w:rFonts w:ascii="Times New Roman" w:eastAsia="Times New Roman" w:hAnsi="Times New Roman" w:cs="Times New Roman"/>
+          <w:sz w:val="20"/>
+          <w:szCs w:val="20"/>
+        </w:rPr>
+        <w:t xml:space="preserve"> of the Company, its affiliates and/or its clients or customers; (iii) non-public information proprietary to the Company, its affiliates and/or its clients or customers, including, without limitation, cost information, profits, sales information, prices, accounting, unpublished financial information, business plans or proposals, expansion plans (for current and proposed facilities), markets and marketing methods, advertising and marketing strategies, administrative procedures and manuals, the terms and conditions of the Company’s contracts and trademarks and patents under consideration, distribution </w:t>
       </w:r>
       <w:r>
         <w:rPr>
@@ -2841,13 +3369,23 @@
       <w:r>
         <w:t> </w:t>
       </w:r>
-      <w:r>
-        <w:rPr>
-          <w:rFonts w:ascii="Times New Roman" w:eastAsia="Times New Roman" w:hAnsi="Times New Roman" w:cs="Times New Roman"/>
-          <w:sz w:val="20"/>
-          <w:szCs w:val="20"/>
-        </w:rPr>
-        <w:t>In the event that the Executive’s employment with the Company terminates for any reason, the Executive shall deliver forthwith to the Company any and all originals and copies of Confidential Information.</w:t>
+      <w:proofErr w:type="gramStart"/>
+      <w:r>
+        <w:rPr>
+          <w:rFonts w:ascii="Times New Roman" w:eastAsia="Times New Roman" w:hAnsi="Times New Roman" w:cs="Times New Roman"/>
+          <w:sz w:val="20"/>
+          <w:szCs w:val="20"/>
+        </w:rPr>
+        <w:t>In the event that</w:t>
+      </w:r>
+      <w:proofErr w:type="gramEnd"/>
+      <w:r>
+        <w:rPr>
+          <w:rFonts w:ascii="Times New Roman" w:eastAsia="Times New Roman" w:hAnsi="Times New Roman" w:cs="Times New Roman"/>
+          <w:sz w:val="20"/>
+          <w:szCs w:val="20"/>
+        </w:rPr>
+        <w:t xml:space="preserve"> the Executive’s employment with the Company terminates for any reason, the Executive shall deliver forthwith to the Company any and all originals and copies of Confidential Information.</w:t>
       </w:r>
     </w:p>
     <w:p>
@@ -2893,7 +3431,27 @@
           <w:szCs w:val="20"/>
           <w:u w:val="single"/>
         </w:rPr>
-        <w:t>Non-Competition And Non-Solicitation</w:t>
+        <w:t xml:space="preserve">Non-Competition </w:t>
+      </w:r>
+      <w:proofErr w:type="gramStart"/>
+      <w:r>
+        <w:rPr>
+          <w:rFonts w:ascii="Times New Roman" w:eastAsia="Times New Roman" w:hAnsi="Times New Roman" w:cs="Times New Roman"/>
+          <w:sz w:val="20"/>
+          <w:szCs w:val="20"/>
+          <w:u w:val="single"/>
+        </w:rPr>
+        <w:t>And</w:t>
+      </w:r>
+      <w:proofErr w:type="gramEnd"/>
+      <w:r>
+        <w:rPr>
+          <w:rFonts w:ascii="Times New Roman" w:eastAsia="Times New Roman" w:hAnsi="Times New Roman" w:cs="Times New Roman"/>
+          <w:sz w:val="20"/>
+          <w:szCs w:val="20"/>
+          <w:u w:val="single"/>
+        </w:rPr>
+        <w:t xml:space="preserve"> Non-Solicitation</w:t>
       </w:r>
       <w:r>
         <w:rPr>
@@ -2933,7 +3491,25 @@
           <w:sz w:val="20"/>
           <w:szCs w:val="20"/>
         </w:rPr>
-        <w:t>(a)</w:t>
+        <w:t>(</w:t>
+      </w:r>
+      <w:proofErr w:type="spellStart"/>
+      <w:r>
+        <w:rPr>
+          <w:rFonts w:ascii="Times New Roman" w:eastAsia="Times New Roman" w:hAnsi="Times New Roman" w:cs="Times New Roman"/>
+          <w:sz w:val="20"/>
+          <w:szCs w:val="20"/>
+        </w:rPr>
+        <w:t>a</w:t>
+      </w:r>
+      <w:proofErr w:type="spellEnd"/>
+      <w:r>
+        <w:rPr>
+          <w:rFonts w:ascii="Times New Roman" w:eastAsia="Times New Roman" w:hAnsi="Times New Roman" w:cs="Times New Roman"/>
+          <w:sz w:val="20"/>
+          <w:szCs w:val="20"/>
+        </w:rPr>
+        <w:t>)</w:t>
       </w:r>
       <w:r>
         <w:t> </w:t>
@@ -2993,7 +3569,61 @@
           <w:sz w:val="20"/>
           <w:szCs w:val="20"/>
         </w:rPr>
-        <w:t xml:space="preserve">The Executive hereby agrees and covenants that he shall not, without the prior written consent of the Company, directly or indirectly, in any capacity whatsoever, including, without limitation, as an employee, employer, consultant, principal, partner, shareholder, officer, director or any other individual or representative capacity (other than a holder of less than one percent (5%) of the outstanding voting shares of any publicly held company), or whether on the Executive’s own behalf or on behalf of any other person or entity or otherwise howsoever, during the Executive’s employment with the Company and for a period equal to the greater of (i) one year (two years, if termination of this Agreement or of Executive’s employment is pursuant to Section 11(f)(i) </w:t>
+        <w:t>The Executive hereby agrees and covenants that he shall not, without the prior written consent of the Company, directly or indirectly, in any capacity whatsoever, including, without limitation, as an employee, employer, consultant, principal, partner, shareholder, officer, director or any other individual or representative capacity (other than a holder of less than one percent (5%) of the outstanding voting shares of any publicly held company), or whether on the Executive’s own behalf or on behalf of any other person or entity or otherwise howsoever, during the Executive’s employment with the Company and for a period equal to the greater of (</w:t>
+      </w:r>
+      <w:proofErr w:type="spellStart"/>
+      <w:r>
+        <w:rPr>
+          <w:rFonts w:ascii="Times New Roman" w:eastAsia="Times New Roman" w:hAnsi="Times New Roman" w:cs="Times New Roman"/>
+          <w:sz w:val="20"/>
+          <w:szCs w:val="20"/>
+        </w:rPr>
+        <w:t>i</w:t>
+      </w:r>
+      <w:proofErr w:type="spellEnd"/>
+      <w:r>
+        <w:rPr>
+          <w:rFonts w:ascii="Times New Roman" w:eastAsia="Times New Roman" w:hAnsi="Times New Roman" w:cs="Times New Roman"/>
+          <w:sz w:val="20"/>
+          <w:szCs w:val="20"/>
+        </w:rPr>
+        <w:t>) one year (two years, if termination of this Agreement or of Executive’s employment is pursuant to Section 11(</w:t>
+      </w:r>
+      <w:proofErr w:type="spellStart"/>
+      <w:r>
+        <w:rPr>
+          <w:rFonts w:ascii="Times New Roman" w:eastAsia="Times New Roman" w:hAnsi="Times New Roman" w:cs="Times New Roman"/>
+          <w:sz w:val="20"/>
+          <w:szCs w:val="20"/>
+        </w:rPr>
+        <w:t>f</w:t>
+      </w:r>
+      <w:proofErr w:type="spellEnd"/>
+      <w:r>
+        <w:rPr>
+          <w:rFonts w:ascii="Times New Roman" w:eastAsia="Times New Roman" w:hAnsi="Times New Roman" w:cs="Times New Roman"/>
+          <w:sz w:val="20"/>
+          <w:szCs w:val="20"/>
+        </w:rPr>
+        <w:t>)(</w:t>
+      </w:r>
+      <w:proofErr w:type="spellStart"/>
+      <w:r>
+        <w:rPr>
+          <w:rFonts w:ascii="Times New Roman" w:eastAsia="Times New Roman" w:hAnsi="Times New Roman" w:cs="Times New Roman"/>
+          <w:sz w:val="20"/>
+          <w:szCs w:val="20"/>
+        </w:rPr>
+        <w:t>i</w:t>
+      </w:r>
+      <w:proofErr w:type="spellEnd"/>
+      <w:r>
+        <w:rPr>
+          <w:rFonts w:ascii="Times New Roman" w:eastAsia="Times New Roman" w:hAnsi="Times New Roman" w:cs="Times New Roman"/>
+          <w:sz w:val="20"/>
+          <w:szCs w:val="20"/>
+        </w:rPr>
+        <w:t xml:space="preserve">) </w:t>
       </w:r>
       <w:r>
         <w:rPr>
@@ -3034,18 +3664,54 @@
           <w:sz w:val="20"/>
           <w:szCs w:val="20"/>
         </w:rPr>
-        <w:t>(i)</w:t>
-      </w:r>
-      <w:r>
-        <w:t> </w:t>
-      </w:r>
-      <w:r>
-        <w:rPr>
-          <w:rFonts w:ascii="Times New Roman" w:eastAsia="Times New Roman" w:hAnsi="Times New Roman" w:cs="Times New Roman"/>
-          <w:sz w:val="20"/>
-          <w:szCs w:val="20"/>
-        </w:rPr>
-        <w:t>Perform for any business in competition with the Business of the Company, services that are substantially similar to services performed by the Company, specifically in the field of corn fractionation and biomass energy for corn ethanol plants, or other services if Trade Secrets of the Company would be of significant value in performing such services. The “</w:t>
+        <w:t>(</w:t>
+      </w:r>
+      <w:proofErr w:type="spellStart"/>
+      <w:r>
+        <w:rPr>
+          <w:rFonts w:ascii="Times New Roman" w:eastAsia="Times New Roman" w:hAnsi="Times New Roman" w:cs="Times New Roman"/>
+          <w:sz w:val="20"/>
+          <w:szCs w:val="20"/>
+        </w:rPr>
+        <w:t>i</w:t>
+      </w:r>
+      <w:proofErr w:type="spellEnd"/>
+      <w:r>
+        <w:rPr>
+          <w:rFonts w:ascii="Times New Roman" w:eastAsia="Times New Roman" w:hAnsi="Times New Roman" w:cs="Times New Roman"/>
+          <w:sz w:val="20"/>
+          <w:szCs w:val="20"/>
+        </w:rPr>
+        <w:t>)</w:t>
+      </w:r>
+      <w:r>
+        <w:t> </w:t>
+      </w:r>
+      <w:r>
+        <w:rPr>
+          <w:rFonts w:ascii="Times New Roman" w:eastAsia="Times New Roman" w:hAnsi="Times New Roman" w:cs="Times New Roman"/>
+          <w:sz w:val="20"/>
+          <w:szCs w:val="20"/>
+        </w:rPr>
+        <w:t xml:space="preserve">Perform for any business in competition with the Business of the Company, services that are substantially </w:t>
+      </w:r>
+      <w:proofErr w:type="gramStart"/>
+      <w:r>
+        <w:rPr>
+          <w:rFonts w:ascii="Times New Roman" w:eastAsia="Times New Roman" w:hAnsi="Times New Roman" w:cs="Times New Roman"/>
+          <w:sz w:val="20"/>
+          <w:szCs w:val="20"/>
+        </w:rPr>
+        <w:t>similar to</w:t>
+      </w:r>
+      <w:proofErr w:type="gramEnd"/>
+      <w:r>
+        <w:rPr>
+          <w:rFonts w:ascii="Times New Roman" w:eastAsia="Times New Roman" w:hAnsi="Times New Roman" w:cs="Times New Roman"/>
+          <w:sz w:val="20"/>
+          <w:szCs w:val="20"/>
+        </w:rPr>
+        <w:t xml:space="preserve"> services performed by the Company, specifically in the field of corn fractionation and biomass energy for corn ethanol plants, or other services if Trade Secrets of the Company would be of significant value in performing such services. The “</w:t>
       </w:r>
       <w:r>
         <w:rPr>
@@ -3106,7 +3772,25 @@
           <w:sz w:val="20"/>
           <w:szCs w:val="20"/>
         </w:rPr>
-        <w:t>Recruit, solicit or hire, or attempt to recruit, solicit or hire, any employee, or independent contractor of the Company to leave the employment (or independent contractor relationship) thereof, whether or not any such employee or independent contractor is party to an employment agreement.</w:t>
+        <w:t xml:space="preserve">Recruit, solicit or hire, or attempt to recruit, solicit or hire, any employee, or independent contractor of the Company to leave the employment (or independent contractor relationship) thereof, </w:t>
+      </w:r>
+      <w:proofErr w:type="gramStart"/>
+      <w:r>
+        <w:rPr>
+          <w:rFonts w:ascii="Times New Roman" w:eastAsia="Times New Roman" w:hAnsi="Times New Roman" w:cs="Times New Roman"/>
+          <w:sz w:val="20"/>
+          <w:szCs w:val="20"/>
+        </w:rPr>
+        <w:t>whether or not</w:t>
+      </w:r>
+      <w:proofErr w:type="gramEnd"/>
+      <w:r>
+        <w:rPr>
+          <w:rFonts w:ascii="Times New Roman" w:eastAsia="Times New Roman" w:hAnsi="Times New Roman" w:cs="Times New Roman"/>
+          <w:sz w:val="20"/>
+          <w:szCs w:val="20"/>
+        </w:rPr>
+        <w:t xml:space="preserve"> any such employee or independent contractor is party to an employment agreement.</w:t>
       </w:r>
     </w:p>
     <w:p>
@@ -3233,7 +3917,43 @@
           <w:sz w:val="20"/>
           <w:szCs w:val="20"/>
         </w:rPr>
-        <w:t>Interfere with any relationship, contractual or otherwise, between the Company and any other party, including; without limitation, any supplier, co-venturer or joint venturer of the Company to discontinue or reduce its business with the Company or otherwise interfere in any way with the Business of the Company.</w:t>
+        <w:t>Interfere with any relationship, contractual or otherwise, between the Company and any other party, including; without limitation, any supplier, co-</w:t>
+      </w:r>
+      <w:proofErr w:type="spellStart"/>
+      <w:r>
+        <w:rPr>
+          <w:rFonts w:ascii="Times New Roman" w:eastAsia="Times New Roman" w:hAnsi="Times New Roman" w:cs="Times New Roman"/>
+          <w:sz w:val="20"/>
+          <w:szCs w:val="20"/>
+        </w:rPr>
+        <w:t>venturer</w:t>
+      </w:r>
+      <w:proofErr w:type="spellEnd"/>
+      <w:r>
+        <w:rPr>
+          <w:rFonts w:ascii="Times New Roman" w:eastAsia="Times New Roman" w:hAnsi="Times New Roman" w:cs="Times New Roman"/>
+          <w:sz w:val="20"/>
+          <w:szCs w:val="20"/>
+        </w:rPr>
+        <w:t xml:space="preserve"> or joint </w:t>
+      </w:r>
+      <w:proofErr w:type="spellStart"/>
+      <w:r>
+        <w:rPr>
+          <w:rFonts w:ascii="Times New Roman" w:eastAsia="Times New Roman" w:hAnsi="Times New Roman" w:cs="Times New Roman"/>
+          <w:sz w:val="20"/>
+          <w:szCs w:val="20"/>
+        </w:rPr>
+        <w:t>venturer</w:t>
+      </w:r>
+      <w:proofErr w:type="spellEnd"/>
+      <w:r>
+        <w:rPr>
+          <w:rFonts w:ascii="Times New Roman" w:eastAsia="Times New Roman" w:hAnsi="Times New Roman" w:cs="Times New Roman"/>
+          <w:sz w:val="20"/>
+          <w:szCs w:val="20"/>
+        </w:rPr>
+        <w:t xml:space="preserve"> of the Company to discontinue or reduce its business with the Company or otherwise interfere in any way with the Business of the Company.</w:t>
       </w:r>
     </w:p>
     <w:p>
@@ -3302,7 +4022,25 @@
           <w:sz w:val="20"/>
           <w:szCs w:val="20"/>
         </w:rPr>
-        <w:t xml:space="preserve">”). The arbitration shall be held in Basehor, Kansas. The arbitration shall proceed in accordance with the National Rules for the Resolution of Employment Disputes of the AAA in effect at the time the claim or dispute arose, unless other rules are agreed upon by the parties. The arbitration shall be conducted by one arbitrator who is a member of the AAA, unless the parties mutually agree otherwise. The arbitrators shall have jurisdiction to determine any claim, including the arbitrability of any claim, submitted to them. The arbitrators may grant any relief authorized by law for any properly established claim. The interpretation and enforceability of this paragraph of this Agreement shall be governed and construed in accordance with the United States Federal Arbitration Act, 9. U.S.C. § 1, et seq. More specifically, the parties agree to submit to binding arbitration any claims for unpaid wages or benefits, or for alleged discrimination, harassment, </w:t>
+        <w:t xml:space="preserve">”). The arbitration shall be held in Basehor, Kansas. The arbitration shall proceed in accordance with the National Rules for the Resolution of Employment Disputes of the AAA in effect at the time the claim or dispute arose, unless other rules are agreed upon by the parties. The arbitration shall be conducted by one arbitrator who is a member of the AAA, unless the parties mutually agree otherwise. The arbitrators shall have jurisdiction to determine any claim, including the </w:t>
+      </w:r>
+      <w:proofErr w:type="spellStart"/>
+      <w:r>
+        <w:rPr>
+          <w:rFonts w:ascii="Times New Roman" w:eastAsia="Times New Roman" w:hAnsi="Times New Roman" w:cs="Times New Roman"/>
+          <w:sz w:val="20"/>
+          <w:szCs w:val="20"/>
+        </w:rPr>
+        <w:t>arbitrability</w:t>
+      </w:r>
+      <w:proofErr w:type="spellEnd"/>
+      <w:r>
+        <w:rPr>
+          <w:rFonts w:ascii="Times New Roman" w:eastAsia="Times New Roman" w:hAnsi="Times New Roman" w:cs="Times New Roman"/>
+          <w:sz w:val="20"/>
+          <w:szCs w:val="20"/>
+        </w:rPr>
+        <w:t xml:space="preserve"> of any claim, submitted to them. The arbitrators may grant any relief authorized by law for any properly established claim. The interpretation and enforceability of this paragraph of this Agreement shall be governed and construed in accordance with the United States Federal Arbitration Act, 9. U.S.C. § 1, et seq. More specifically, the parties agree to submit to binding arbitration any claims for unpaid wages or benefits, or for alleged discrimination, harassment, </w:t>
       </w:r>
       <w:r>
         <w:rPr>
@@ -3311,7 +4049,25 @@
           <w:szCs w:val="20"/>
         </w:rPr>
         <w:lastRenderedPageBreak/>
-        <w:t>or retaliation, arising under Title VII of the Civil Rights Act of 1964, the Equal Pay Act, the National Labor Relations Act, the Age Discrimination in Employment Act, the Americans With Disabilities Act, the Employee Retirement Income Security Act, the Civil Rights Act of 1991, the Family and Medical Leave Act, the Fair Labor Standards Act, Sections 1981 through 1988 of Title 42 of the United States Code, COBRA, the New York State Human Rights Law, the New York City Human Rights Law, and any other federal, state, or local law, regulation, or ordinance, and any common law claims, claims for breach of contract, or claims for declaratory relief. The Executive acknowledges that the purpose and effect of this paragraph is solely to elect private arbitration in lieu of any judicial proceeding he might otherwise have available to him in the event of an employment-related dispute between him and the Company. Therefore, the Executive hereby waives his right to have any such employment-related dispute heard by a court or jury, as the case may be, and agrees that his exclusive procedure to redress any employment-related claims will be arbitration.</w:t>
+        <w:t>or retaliation, arising under Title VII of the Civil Rights Act of 1964, the Equal Pay Act, the National Labor Relations Act, the Age Discrimination in Employment Act, the Americans With Disabilities Act, the Employee Retirement Income Security Act, the Civil Rights Act of 1991, the Family and Medical Leave Act, the Fair Labor Standards Act, Sections 1981 through 1988 of Title 42 of the United States Code, COBRA, the New York State Human Rights Law, the New York City Human Rights Law, and any other federal, state, or local law, regulation, or ordinance, and any common law claims, claims for breach of contract, or claims for declaratory relief. The Executive acknowledges that the purpose and effect of this paragraph is solely to elect private arbitration in lieu of any judicial proceeding he might otherwise have available to him in the event of an employment-related dispute between him and the Company. Therefore, the Executive hereby waives his right to have any such employment-related dispute heard by a court or jury</w:t>
+      </w:r>
+      <w:proofErr w:type="gramStart"/>
+      <w:r>
+        <w:rPr>
+          <w:rFonts w:ascii="Times New Roman" w:eastAsia="Times New Roman" w:hAnsi="Times New Roman" w:cs="Times New Roman"/>
+          <w:sz w:val="20"/>
+          <w:szCs w:val="20"/>
+        </w:rPr>
+        <w:t>, as the case may be, and</w:t>
+      </w:r>
+      <w:proofErr w:type="gramEnd"/>
+      <w:r>
+        <w:rPr>
+          <w:rFonts w:ascii="Times New Roman" w:eastAsia="Times New Roman" w:hAnsi="Times New Roman" w:cs="Times New Roman"/>
+          <w:sz w:val="20"/>
+          <w:szCs w:val="20"/>
+        </w:rPr>
+        <w:t xml:space="preserve"> agrees that his exclusive procedure to redress any employment-related claims will be arbitration.</w:t>
       </w:r>
     </w:p>
     <w:p>
@@ -3462,13 +4218,23 @@
           <w:szCs w:val="20"/>
         </w:rPr>
       </w:pPr>
-      <w:r>
-        <w:rPr>
-          <w:rFonts w:ascii="Times New Roman" w:eastAsia="Times New Roman" w:hAnsi="Times New Roman" w:cs="Times New Roman"/>
-          <w:sz w:val="20"/>
-          <w:szCs w:val="20"/>
-        </w:rPr>
-        <w:t>Ethanex Energy, Inc.</w:t>
+      <w:proofErr w:type="spellStart"/>
+      <w:r>
+        <w:rPr>
+          <w:rFonts w:ascii="Times New Roman" w:eastAsia="Times New Roman" w:hAnsi="Times New Roman" w:cs="Times New Roman"/>
+          <w:sz w:val="20"/>
+          <w:szCs w:val="20"/>
+        </w:rPr>
+        <w:t>Ethanex</w:t>
+      </w:r>
+      <w:proofErr w:type="spellEnd"/>
+      <w:r>
+        <w:rPr>
+          <w:rFonts w:ascii="Times New Roman" w:eastAsia="Times New Roman" w:hAnsi="Times New Roman" w:cs="Times New Roman"/>
+          <w:sz w:val="20"/>
+          <w:szCs w:val="20"/>
+        </w:rPr>
+        <w:t xml:space="preserve"> Energy, Inc.</w:t>
       </w:r>
     </w:p>
     <w:p>
@@ -3874,7 +4640,25 @@
           <w:sz w:val="20"/>
           <w:szCs w:val="20"/>
         </w:rPr>
-        <w:t>(a)</w:t>
+        <w:t>(</w:t>
+      </w:r>
+      <w:proofErr w:type="spellStart"/>
+      <w:r>
+        <w:rPr>
+          <w:rFonts w:ascii="Times New Roman" w:eastAsia="Times New Roman" w:hAnsi="Times New Roman" w:cs="Times New Roman"/>
+          <w:sz w:val="20"/>
+          <w:szCs w:val="20"/>
+        </w:rPr>
+        <w:t>a</w:t>
+      </w:r>
+      <w:proofErr w:type="spellEnd"/>
+      <w:r>
+        <w:rPr>
+          <w:rFonts w:ascii="Times New Roman" w:eastAsia="Times New Roman" w:hAnsi="Times New Roman" w:cs="Times New Roman"/>
+          <w:sz w:val="20"/>
+          <w:szCs w:val="20"/>
+        </w:rPr>
+        <w:t>)</w:t>
       </w:r>
       <w:r>
         <w:t> </w:t>
@@ -4139,7 +4923,25 @@
           <w:sz w:val="20"/>
           <w:szCs w:val="20"/>
         </w:rPr>
-        <w:t>(f)</w:t>
+        <w:t>(</w:t>
+      </w:r>
+      <w:proofErr w:type="spellStart"/>
+      <w:r>
+        <w:rPr>
+          <w:rFonts w:ascii="Times New Roman" w:eastAsia="Times New Roman" w:hAnsi="Times New Roman" w:cs="Times New Roman"/>
+          <w:sz w:val="20"/>
+          <w:szCs w:val="20"/>
+        </w:rPr>
+        <w:t>f</w:t>
+      </w:r>
+      <w:proofErr w:type="spellEnd"/>
+      <w:r>
+        <w:rPr>
+          <w:rFonts w:ascii="Times New Roman" w:eastAsia="Times New Roman" w:hAnsi="Times New Roman" w:cs="Times New Roman"/>
+          <w:sz w:val="20"/>
+          <w:szCs w:val="20"/>
+        </w:rPr>
+        <w:t>)</w:t>
       </w:r>
       <w:r>
         <w:t> </w:t>
@@ -4283,18 +5085,54 @@
           <w:sz w:val="20"/>
           <w:szCs w:val="20"/>
         </w:rPr>
-        <w:t>(i)</w:t>
-      </w:r>
-      <w:r>
-        <w:t> </w:t>
-      </w:r>
-      <w:r>
-        <w:rPr>
-          <w:rFonts w:ascii="Times New Roman" w:eastAsia="Times New Roman" w:hAnsi="Times New Roman" w:cs="Times New Roman"/>
-          <w:sz w:val="20"/>
-          <w:szCs w:val="20"/>
-        </w:rPr>
-        <w:t>THE EXECUTIVE STATES THAT HE HAS FREELY AND VOLUNTARILY ENTERED INTO THIS AGREEMENT AND THAT HE HAS READ AND UNDERSTOOD EACH AND EVERY PROVISION THEREOF. THIS AGREEMENT IS EFFECTIVE UPON THE EXECUTION OF THIS AGREEMENT BY BOTH PARTIES.</w:t>
+        <w:t>(</w:t>
+      </w:r>
+      <w:proofErr w:type="spellStart"/>
+      <w:r>
+        <w:rPr>
+          <w:rFonts w:ascii="Times New Roman" w:eastAsia="Times New Roman" w:hAnsi="Times New Roman" w:cs="Times New Roman"/>
+          <w:sz w:val="20"/>
+          <w:szCs w:val="20"/>
+        </w:rPr>
+        <w:t>i</w:t>
+      </w:r>
+      <w:proofErr w:type="spellEnd"/>
+      <w:r>
+        <w:rPr>
+          <w:rFonts w:ascii="Times New Roman" w:eastAsia="Times New Roman" w:hAnsi="Times New Roman" w:cs="Times New Roman"/>
+          <w:sz w:val="20"/>
+          <w:szCs w:val="20"/>
+        </w:rPr>
+        <w:t>)</w:t>
+      </w:r>
+      <w:r>
+        <w:t> </w:t>
+      </w:r>
+      <w:r>
+        <w:rPr>
+          <w:rFonts w:ascii="Times New Roman" w:eastAsia="Times New Roman" w:hAnsi="Times New Roman" w:cs="Times New Roman"/>
+          <w:sz w:val="20"/>
+          <w:szCs w:val="20"/>
+        </w:rPr>
+        <w:t xml:space="preserve">THE EXECUTIVE STATES THAT HE HAS FREELY AND VOLUNTARILY ENTERED INTO THIS AGREEMENT AND THAT HE HAS READ AND UNDERSTOOD </w:t>
+      </w:r>
+      <w:proofErr w:type="gramStart"/>
+      <w:r>
+        <w:rPr>
+          <w:rFonts w:ascii="Times New Roman" w:eastAsia="Times New Roman" w:hAnsi="Times New Roman" w:cs="Times New Roman"/>
+          <w:sz w:val="20"/>
+          <w:szCs w:val="20"/>
+        </w:rPr>
+        <w:t>EACH AND EVERY</w:t>
+      </w:r>
+      <w:proofErr w:type="gramEnd"/>
+      <w:r>
+        <w:rPr>
+          <w:rFonts w:ascii="Times New Roman" w:eastAsia="Times New Roman" w:hAnsi="Times New Roman" w:cs="Times New Roman"/>
+          <w:sz w:val="20"/>
+          <w:szCs w:val="20"/>
+        </w:rPr>
+        <w:t xml:space="preserve"> PROVISION THEREOF. THIS AGREEMENT IS EFFECTIVE UPON THE EXECUTION OF THIS AGREEMENT BY BOTH PARTIES.</w:t>
       </w:r>
     </w:p>
     <w:p>
@@ -4539,13 +5377,23 @@
                 <w:szCs w:val="20"/>
               </w:rPr>
             </w:pPr>
+            <w:proofErr w:type="spellStart"/>
             <w:r>
               <w:rPr>
                 <w:b/>
                 <w:sz w:val="20"/>
                 <w:szCs w:val="20"/>
               </w:rPr>
-              <w:t>Ethanex Energy, Inc.</w:t>
+              <w:t>Ethanex</w:t>
+            </w:r>
+            <w:proofErr w:type="spellEnd"/>
+            <w:r>
+              <w:rPr>
+                <w:b/>
+                <w:sz w:val="20"/>
+                <w:szCs w:val="20"/>
+              </w:rPr>
+              <w:t xml:space="preserve"> Energy, Inc.</w:t>
             </w:r>
           </w:p>
         </w:tc>
@@ -5162,7 +6010,7 @@
       </w:pPr>
     </w:pPrDefault>
   </w:docDefaults>
-  <w:latentStyles w:defLockedState="0" w:defUIPriority="99" w:defSemiHidden="0" w:defUnhideWhenUsed="0" w:defQFormat="0" w:count="380">
+  <w:latentStyles w:defLockedState="0" w:defUIPriority="99" w:defSemiHidden="0" w:defUnhideWhenUsed="0" w:defQFormat="0" w:count="382">
     <w:lsdException w:name="Normal" w:uiPriority="0" w:qFormat="1"/>
     <w:lsdException w:name="heading 1" w:uiPriority="9" w:qFormat="1"/>
     <w:lsdException w:name="heading 2" w:semiHidden="1" w:uiPriority="9" w:unhideWhenUsed="1" w:qFormat="1"/>
@@ -5543,6 +6391,8 @@
     <w:lsdException w:name="List Table 5 Dark Accent 6" w:uiPriority="50"/>
     <w:lsdException w:name="List Table 6 Colorful Accent 6" w:uiPriority="51"/>
     <w:lsdException w:name="List Table 7 Colorful Accent 6" w:uiPriority="52"/>
+    <w:lsdException w:name="Mention" w:semiHidden="1" w:unhideWhenUsed="1"/>
+    <w:lsdException w:name="Smart Hyperlink" w:semiHidden="1" w:unhideWhenUsed="1"/>
   </w:latentStyles>
   <w:style w:type="paragraph" w:default="1" w:styleId="Normal">
     <w:name w:val="Normal"/>

</xml_diff>